<commit_message>
vault backup: 2025-05-24 08:04:50
</commit_message>
<xml_diff>
--- a/Maestría-Ingeniería-de-Software/02-Metologias-Desarollo-y-Calidad/Actividades/Actividad_01_Miguel_DeJesus_Chavez_Barragan.docx
+++ b/Maestría-Ingeniería-de-Software/02-Metologias-Desarollo-y-Calidad/Actividades/Actividad_01_Miguel_DeJesus_Chavez_Barragan.docx
@@ -10,7 +10,7 @@
         <w:t xml:space="preserve">Actividad_01_Miguel_DeJesus_Chavez_Barragan</w:t>
       </w:r>
     </w:p>
-    <w:bookmarkStart w:id="67" w:name="Xbeae6a8c8a89d949e0f940326ee7a21d2684e09"/>
+    <w:bookmarkStart w:id="80" w:name="Xbeae6a8c8a89d949e0f940326ee7a21d2684e09"/>
     <w:p>
       <w:pPr>
         <w:pStyle w:val="Heading1"/>
@@ -909,13 +909,13 @@
       </w:r>
     </w:p>
     <w:bookmarkEnd w:id="34"/>
-    <w:bookmarkStart w:id="42" w:name="X64c3babc752ed16ced7cd6429f8a4dbd6ef680e"/>
+    <w:bookmarkStart w:id="47" w:name="Xbccb81360bad28c262d51573a6a9ae49e9ef914"/>
     <w:p>
       <w:pPr>
         <w:pStyle w:val="Heading2"/>
       </w:pPr>
       <w:r>
-        <w:t xml:space="preserve">Análisis De Los Flujos Principales E Interacciones</w:t>
+        <w:t xml:space="preserve">Análisis De Actores Y Entidades Del Sistema De Gestión De Gimnasio</w:t>
       </w:r>
     </w:p>
     <w:p>
@@ -923,26 +923,24 @@
         <w:pStyle w:val="FirstParagraph"/>
       </w:pPr>
       <w:r>
-        <w:t xml:space="preserve">Basado en los casos de usos que se identifican podemos intuir y analizar los siguientes flujos principales sobre las interactions entre los actores y components del sistema:</w:t>
-      </w:r>
-    </w:p>
-    <w:bookmarkStart w:id="35" w:name="gestion-de-usuarios-y-acceso"/>
+        <w:t xml:space="preserve">Los actores son los usuarios que interactúan directamente con el sistema y tienen roles específicos. A partir del análisis de los casos de uso, podemos identificar los siguientes actores:</w:t>
+      </w:r>
+    </w:p>
+    <w:bookmarkStart w:id="35" w:name="clientemiembro"/>
     <w:p>
       <w:pPr>
         <w:pStyle w:val="Heading3"/>
       </w:pPr>
       <w:r>
-        <w:t xml:space="preserve">1 .</w:t>
-      </w:r>
-      <w:r>
-        <w:t xml:space="preserve"> </w:t>
-      </w:r>
-      <w:r>
-        <w:rPr>
-          <w:b/>
-          <w:bCs/>
-        </w:rPr>
-        <w:t xml:space="preserve">Gestion De Usuarios Y acceso</w:t>
+        <w:t xml:space="preserve">1. Cliente/Miembro</w:t>
+      </w:r>
+    </w:p>
+    <w:p>
+      <w:pPr>
+        <w:pStyle w:val="FirstParagraph"/>
+      </w:pPr>
+      <w:r>
+        <w:t xml:space="preserve">Actor principal que utilize los servicios del gimnasio.</w:t>
       </w:r>
     </w:p>
     <w:p>
@@ -958,920 +956,770 @@
           <w:b/>
           <w:bCs/>
         </w:rPr>
-        <w:t xml:space="preserve">Durante el registro de un nuevo usuario</w:t>
-      </w:r>
-    </w:p>
-    <w:p>
-      <w:pPr>
-        <w:pStyle w:val="Compact"/>
-        <w:numPr>
-          <w:ilvl w:val="1"/>
+        <w:t xml:space="preserve">Características</w:t>
+      </w:r>
+      <w:r>
+        <w:t xml:space="preserve">: Persona que ha contratado una membresía para usar las instalaciones.</w:t>
+      </w:r>
+    </w:p>
+    <w:p>
+      <w:pPr>
+        <w:pStyle w:val="Compact"/>
+        <w:numPr>
+          <w:ilvl w:val="0"/>
+          <w:numId w:val="1009"/>
+        </w:numPr>
+      </w:pPr>
+      <w:r>
+        <w:rPr>
+          <w:b/>
+          <w:bCs/>
+        </w:rPr>
+        <w:t xml:space="preserve">Responsabilidades</w:t>
+      </w:r>
+      <w:r>
+        <w:t xml:space="preserve">: Inscribirse en clases, registrar entrada/salida, consultar su historial de asistencia, renovar membresías.</w:t>
+      </w:r>
+    </w:p>
+    <w:bookmarkEnd w:id="35"/>
+    <w:bookmarkStart w:id="36" w:name="entrenador"/>
+    <w:p>
+      <w:pPr>
+        <w:pStyle w:val="Heading3"/>
+      </w:pPr>
+      <w:r>
+        <w:t xml:space="preserve">2. Entrenador</w:t>
+      </w:r>
+    </w:p>
+    <w:p>
+      <w:pPr>
+        <w:pStyle w:val="FirstParagraph"/>
+      </w:pPr>
+      <w:r>
+        <w:t xml:space="preserve">Personal especializado que imparte clases y asesora a los clientes.</w:t>
+      </w:r>
+    </w:p>
+    <w:p>
+      <w:pPr>
+        <w:pStyle w:val="Compact"/>
+        <w:numPr>
+          <w:ilvl w:val="0"/>
           <w:numId w:val="1010"/>
         </w:numPr>
       </w:pPr>
       <w:r>
-        <w:t xml:space="preserve">Un administrador inicia el proceso de registro en el Sistema</w:t>
-      </w:r>
-    </w:p>
-    <w:p>
-      <w:pPr>
-        <w:pStyle w:val="Compact"/>
-        <w:numPr>
-          <w:ilvl w:val="1"/>
+        <w:rPr>
+          <w:b/>
+          <w:bCs/>
+        </w:rPr>
+        <w:t xml:space="preserve">Características</w:t>
+      </w:r>
+      <w:r>
+        <w:t xml:space="preserve">: Professional con experiencia en actividades físicas y entrenamiento.</w:t>
+      </w:r>
+    </w:p>
+    <w:p>
+      <w:pPr>
+        <w:pStyle w:val="Compact"/>
+        <w:numPr>
+          <w:ilvl w:val="0"/>
           <w:numId w:val="1010"/>
         </w:numPr>
       </w:pPr>
       <w:r>
-        <w:t xml:space="preserve">El sistema solicita datos básicos (nombre, contacto, etc)</w:t>
-      </w:r>
-    </w:p>
-    <w:p>
-      <w:pPr>
-        <w:pStyle w:val="Compact"/>
-        <w:numPr>
-          <w:ilvl w:val="1"/>
-          <w:numId w:val="1010"/>
-        </w:numPr>
-      </w:pPr>
-      <w:r>
-        <w:t xml:space="preserve">Se selecciona el tipo de usuario (cliente o personal)</w:t>
-      </w:r>
-    </w:p>
-    <w:p>
-      <w:pPr>
-        <w:pStyle w:val="Compact"/>
-        <w:numPr>
-          <w:ilvl w:val="1"/>
-          <w:numId w:val="1010"/>
-        </w:numPr>
-      </w:pPr>
-      <w:r>
-        <w:t xml:space="preserve">Si es cliente se vincula con una membership</w:t>
-      </w:r>
-    </w:p>
-    <w:p>
-      <w:pPr>
-        <w:pStyle w:val="Compact"/>
-        <w:numPr>
-          <w:ilvl w:val="1"/>
-          <w:numId w:val="1010"/>
-        </w:numPr>
-      </w:pPr>
-      <w:r>
-        <w:t xml:space="preserve">El sistema valida la information proporcionada</w:t>
-      </w:r>
-    </w:p>
-    <w:p>
-      <w:pPr>
-        <w:pStyle w:val="Compact"/>
-        <w:numPr>
-          <w:ilvl w:val="1"/>
-          <w:numId w:val="1010"/>
-        </w:numPr>
-      </w:pPr>
-      <w:r>
-        <w:t xml:space="preserve">Se generan credenciales para el ingreso</w:t>
-      </w:r>
-    </w:p>
-    <w:p>
-      <w:pPr>
-        <w:pStyle w:val="Compact"/>
-        <w:numPr>
-          <w:ilvl w:val="1"/>
-          <w:numId w:val="1010"/>
-        </w:numPr>
-      </w:pPr>
-      <w:r>
-        <w:t xml:space="preserve">El usuario recibe notificación de registro existo con credenciales</w:t>
-      </w:r>
-    </w:p>
-    <w:p>
-      <w:pPr>
-        <w:pStyle w:val="Compact"/>
-        <w:numPr>
-          <w:ilvl w:val="0"/>
-          <w:numId w:val="1009"/>
-        </w:numPr>
-      </w:pPr>
-      <w:r>
-        <w:rPr>
-          <w:b/>
-          <w:bCs/>
-        </w:rPr>
-        <w:t xml:space="preserve">Interacciones clave:</w:t>
-      </w:r>
-    </w:p>
-    <w:p>
-      <w:pPr>
-        <w:pStyle w:val="Compact"/>
-        <w:numPr>
-          <w:ilvl w:val="1"/>
+        <w:rPr>
+          <w:b/>
+          <w:bCs/>
+        </w:rPr>
+        <w:t xml:space="preserve">Responsabilidades</w:t>
+      </w:r>
+      <w:r>
+        <w:t xml:space="preserve">: Crear clases grupales, asignar rutinas personalizadas, gestionar la programación de sesiones.</w:t>
+      </w:r>
+    </w:p>
+    <w:bookmarkEnd w:id="36"/>
+    <w:bookmarkStart w:id="37" w:name="administradorrecepcionista"/>
+    <w:p>
+      <w:pPr>
+        <w:pStyle w:val="Heading3"/>
+      </w:pPr>
+      <w:r>
+        <w:t xml:space="preserve">3. Administrador/Recepcionista</w:t>
+      </w:r>
+    </w:p>
+    <w:p>
+      <w:pPr>
+        <w:pStyle w:val="FirstParagraph"/>
+      </w:pPr>
+      <w:r>
+        <w:t xml:space="preserve">Personal encargado de la gestión operativa del gimnasio.</w:t>
+      </w:r>
+    </w:p>
+    <w:p>
+      <w:pPr>
+        <w:pStyle w:val="Compact"/>
+        <w:numPr>
+          <w:ilvl w:val="0"/>
           <w:numId w:val="1011"/>
         </w:numPr>
       </w:pPr>
       <w:r>
         <w:rPr>
-          <w:rStyle w:val="VerbatimChar"/>
-        </w:rPr>
-        <w:t xml:space="preserve">Usuario</w:t>
-      </w:r>
-      <w:r>
-        <w:t xml:space="preserve"> ↔ </w:t>
-      </w:r>
-      <w:r>
-        <w:rPr>
-          <w:rStyle w:val="VerbatimChar"/>
-        </w:rPr>
-        <w:t xml:space="preserve">Membresía</w:t>
-      </w:r>
-      <w:r>
-        <w:t xml:space="preserve">: Al registrar un cliente, debe asociarse con un tipo de membresía</w:t>
-      </w:r>
-    </w:p>
-    <w:p>
-      <w:pPr>
-        <w:pStyle w:val="Compact"/>
-        <w:numPr>
-          <w:ilvl w:val="1"/>
+          <w:b/>
+          <w:bCs/>
+        </w:rPr>
+        <w:t xml:space="preserve">Características</w:t>
+      </w:r>
+      <w:r>
+        <w:t xml:space="preserve">: Empleado con permisos para administrar usuarios y recursos.</w:t>
+      </w:r>
+    </w:p>
+    <w:p>
+      <w:pPr>
+        <w:pStyle w:val="Compact"/>
+        <w:numPr>
+          <w:ilvl w:val="0"/>
           <w:numId w:val="1011"/>
         </w:numPr>
       </w:pPr>
       <w:r>
         <w:rPr>
-          <w:rStyle w:val="VerbatimChar"/>
-        </w:rPr>
-        <w:t xml:space="preserve">Usuario</w:t>
-      </w:r>
-      <w:r>
-        <w:t xml:space="preserve"> ↔ </w:t>
-      </w:r>
-      <w:r>
-        <w:rPr>
-          <w:rStyle w:val="VerbatimChar"/>
-        </w:rPr>
+          <w:b/>
+          <w:bCs/>
+        </w:rPr>
+        <w:t xml:space="preserve">Responsabilidades</w:t>
+      </w:r>
+      <w:r>
+        <w:t xml:space="preserve">: Registrar nuevos usuarios, gestionar membresías, controlar el acceso, supervisar instalaciones.</w:t>
+      </w:r>
+    </w:p>
+    <w:bookmarkEnd w:id="37"/>
+    <w:bookmarkStart w:id="38" w:name="técnico-de-mantenimiento"/>
+    <w:p>
+      <w:pPr>
+        <w:pStyle w:val="Heading3"/>
+      </w:pPr>
+      <w:r>
+        <w:t xml:space="preserve">4. Técnico De Mantenimiento</w:t>
+      </w:r>
+    </w:p>
+    <w:p>
+      <w:pPr>
+        <w:pStyle w:val="FirstParagraph"/>
+      </w:pPr>
+      <w:r>
+        <w:t xml:space="preserve">Personal especializado en el cuidado de los equipos.</w:t>
+      </w:r>
+    </w:p>
+    <w:p>
+      <w:pPr>
+        <w:pStyle w:val="Compact"/>
+        <w:numPr>
+          <w:ilvl w:val="0"/>
+          <w:numId w:val="1012"/>
+        </w:numPr>
+      </w:pPr>
+      <w:r>
+        <w:rPr>
+          <w:b/>
+          <w:bCs/>
+        </w:rPr>
+        <w:t xml:space="preserve">Características</w:t>
+      </w:r>
+      <w:r>
+        <w:t xml:space="preserve">: Empleado técnico responsible del estado de las máquinas.</w:t>
+      </w:r>
+    </w:p>
+    <w:p>
+      <w:pPr>
+        <w:pStyle w:val="Compact"/>
+        <w:numPr>
+          <w:ilvl w:val="0"/>
+          <w:numId w:val="1012"/>
+        </w:numPr>
+      </w:pPr>
+      <w:r>
+        <w:rPr>
+          <w:b/>
+          <w:bCs/>
+        </w:rPr>
+        <w:t xml:space="preserve">Responsabilidades</w:t>
+      </w:r>
+      <w:r>
+        <w:t xml:space="preserve">: Programar y realizar mantenimientos, actualizar el estado de los equipos.</w:t>
+      </w:r>
+    </w:p>
+    <w:p>
+      <w:pPr>
+        <w:pStyle w:val="FirstParagraph"/>
+      </w:pPr>
+      <w:r>
+        <w:t xml:space="preserve">Las entidades representan los objetos principales que son gestionados por el sistema:</w:t>
+      </w:r>
+    </w:p>
+    <w:bookmarkEnd w:id="38"/>
+    <w:bookmarkStart w:id="39" w:name="gimnasio"/>
+    <w:p>
+      <w:pPr>
+        <w:pStyle w:val="Heading3"/>
+      </w:pPr>
+      <w:r>
+        <w:t xml:space="preserve">1. Gimnasio</w:t>
+      </w:r>
+    </w:p>
+    <w:p>
+      <w:pPr>
+        <w:pStyle w:val="Compact"/>
+        <w:numPr>
+          <w:ilvl w:val="0"/>
+          <w:numId w:val="1013"/>
+        </w:numPr>
+      </w:pPr>
+      <w:r>
+        <w:rPr>
+          <w:b/>
+          <w:bCs/>
+        </w:rPr>
+        <w:t xml:space="preserve">Descripción</w:t>
+      </w:r>
+      <w:r>
+        <w:t xml:space="preserve">: Representa la instalación física donde se desarrollan las actividades.</w:t>
+      </w:r>
+    </w:p>
+    <w:p>
+      <w:pPr>
+        <w:pStyle w:val="Compact"/>
+        <w:numPr>
+          <w:ilvl w:val="0"/>
+          <w:numId w:val="1013"/>
+        </w:numPr>
+      </w:pPr>
+      <w:r>
+        <w:rPr>
+          <w:b/>
+          <w:bCs/>
+        </w:rPr>
+        <w:t xml:space="preserve">Relevancia</w:t>
+      </w:r>
+      <w:r>
+        <w:t xml:space="preserve">: Es la entidad contenedora principal que coordina todas las operaciones.</w:t>
+      </w:r>
+    </w:p>
+    <w:p>
+      <w:pPr>
+        <w:pStyle w:val="Compact"/>
+        <w:numPr>
+          <w:ilvl w:val="0"/>
+          <w:numId w:val="1013"/>
+        </w:numPr>
+      </w:pPr>
+      <w:r>
+        <w:rPr>
+          <w:b/>
+          <w:bCs/>
+        </w:rPr>
+        <w:t xml:space="preserve">Justificación</w:t>
+      </w:r>
+      <w:r>
+        <w:t xml:space="preserve">: Necesaria para gestionar horarios de apertura/cierre, espacios y aforo.</w:t>
+      </w:r>
+    </w:p>
+    <w:bookmarkEnd w:id="39"/>
+    <w:bookmarkStart w:id="40" w:name="usuario-persona"/>
+    <w:p>
+      <w:pPr>
+        <w:pStyle w:val="Heading3"/>
+      </w:pPr>
+      <w:r>
+        <w:t xml:space="preserve">2. Usuario (Persona)</w:t>
+      </w:r>
+    </w:p>
+    <w:p>
+      <w:pPr>
+        <w:pStyle w:val="Compact"/>
+        <w:numPr>
+          <w:ilvl w:val="0"/>
+          <w:numId w:val="1014"/>
+        </w:numPr>
+      </w:pPr>
+      <w:r>
+        <w:rPr>
+          <w:b/>
+          <w:bCs/>
+        </w:rPr>
+        <w:t xml:space="preserve">Descripción</w:t>
+      </w:r>
+      <w:r>
+        <w:t xml:space="preserve">: Representa a cualquier persona registrada en el sistema.</w:t>
+      </w:r>
+    </w:p>
+    <w:p>
+      <w:pPr>
+        <w:pStyle w:val="Compact"/>
+        <w:numPr>
+          <w:ilvl w:val="0"/>
+          <w:numId w:val="1014"/>
+        </w:numPr>
+      </w:pPr>
+      <w:r>
+        <w:rPr>
+          <w:b/>
+          <w:bCs/>
+        </w:rPr>
+        <w:t xml:space="preserve">Relevancia</w:t>
+      </w:r>
+      <w:r>
+        <w:t xml:space="preserve">: Clase abstracta que define atributos comunes para clientes y personal.</w:t>
+      </w:r>
+    </w:p>
+    <w:p>
+      <w:pPr>
+        <w:pStyle w:val="Compact"/>
+        <w:numPr>
+          <w:ilvl w:val="0"/>
+          <w:numId w:val="1014"/>
+        </w:numPr>
+      </w:pPr>
+      <w:r>
+        <w:rPr>
+          <w:b/>
+          <w:bCs/>
+        </w:rPr>
+        <w:t xml:space="preserve">Justificación</w:t>
+      </w:r>
+      <w:r>
+        <w:t xml:space="preserve">: Permite unificar la gestión de accesos y datos personales.</w:t>
+      </w:r>
+    </w:p>
+    <w:bookmarkEnd w:id="40"/>
+    <w:bookmarkStart w:id="41" w:name="cliente"/>
+    <w:p>
+      <w:pPr>
+        <w:pStyle w:val="Heading3"/>
+      </w:pPr>
+      <w:r>
+        <w:t xml:space="preserve">3. Cliente</w:t>
+      </w:r>
+    </w:p>
+    <w:p>
+      <w:pPr>
+        <w:pStyle w:val="Compact"/>
+        <w:numPr>
+          <w:ilvl w:val="0"/>
+          <w:numId w:val="1015"/>
+        </w:numPr>
+      </w:pPr>
+      <w:r>
+        <w:rPr>
+          <w:b/>
+          <w:bCs/>
+        </w:rPr>
+        <w:t xml:space="preserve">Descripción</w:t>
+      </w:r>
+      <w:r>
+        <w:t xml:space="preserve">: Especialización de Usuario que representa a los miembros del gimnasio.</w:t>
+      </w:r>
+    </w:p>
+    <w:p>
+      <w:pPr>
+        <w:pStyle w:val="Compact"/>
+        <w:numPr>
+          <w:ilvl w:val="0"/>
+          <w:numId w:val="1015"/>
+        </w:numPr>
+      </w:pPr>
+      <w:r>
+        <w:rPr>
+          <w:b/>
+          <w:bCs/>
+        </w:rPr>
+        <w:t xml:space="preserve">Relevancia</w:t>
+      </w:r>
+      <w:r>
+        <w:t xml:space="preserve">: Principal usuario de los servicios ofrecidos.</w:t>
+      </w:r>
+    </w:p>
+    <w:p>
+      <w:pPr>
+        <w:pStyle w:val="Compact"/>
+        <w:numPr>
+          <w:ilvl w:val="0"/>
+          <w:numId w:val="1015"/>
+        </w:numPr>
+      </w:pPr>
+      <w:r>
+        <w:rPr>
+          <w:b/>
+          <w:bCs/>
+        </w:rPr>
+        <w:t xml:space="preserve">Justificación</w:t>
+      </w:r>
+      <w:r>
+        <w:t xml:space="preserve">: Necesaria para gestionar membresías, asistencias e inscripciones.</w:t>
+      </w:r>
+    </w:p>
+    <w:bookmarkEnd w:id="41"/>
+    <w:bookmarkStart w:id="42" w:name="entrenador-1"/>
+    <w:p>
+      <w:pPr>
+        <w:pStyle w:val="Heading3"/>
+      </w:pPr>
+      <w:r>
+        <w:t xml:space="preserve">4. Entrenador</w:t>
+      </w:r>
+    </w:p>
+    <w:p>
+      <w:pPr>
+        <w:pStyle w:val="Compact"/>
+        <w:numPr>
+          <w:ilvl w:val="0"/>
+          <w:numId w:val="1016"/>
+        </w:numPr>
+      </w:pPr>
+      <w:r>
+        <w:rPr>
+          <w:b/>
+          <w:bCs/>
+        </w:rPr>
+        <w:t xml:space="preserve">Descripción</w:t>
+      </w:r>
+      <w:r>
+        <w:t xml:space="preserve">: Especialización de Usuario que representa al personal instructor.</w:t>
+      </w:r>
+    </w:p>
+    <w:p>
+      <w:pPr>
+        <w:pStyle w:val="Compact"/>
+        <w:numPr>
+          <w:ilvl w:val="0"/>
+          <w:numId w:val="1016"/>
+        </w:numPr>
+      </w:pPr>
+      <w:r>
+        <w:rPr>
+          <w:b/>
+          <w:bCs/>
+        </w:rPr>
+        <w:t xml:space="preserve">Relevancia</w:t>
+      </w:r>
+      <w:r>
+        <w:t xml:space="preserve">: Responsible de las actividades físicas dirigidas.</w:t>
+      </w:r>
+    </w:p>
+    <w:p>
+      <w:pPr>
+        <w:pStyle w:val="Compact"/>
+        <w:numPr>
+          <w:ilvl w:val="0"/>
+          <w:numId w:val="1016"/>
+        </w:numPr>
+      </w:pPr>
+      <w:r>
+        <w:rPr>
+          <w:b/>
+          <w:bCs/>
+        </w:rPr>
+        <w:t xml:space="preserve">Justificación</w:t>
+      </w:r>
+      <w:r>
+        <w:t xml:space="preserve">: Necesaria para asignar responsabilidades de clases y entrenamientos.</w:t>
+      </w:r>
+    </w:p>
+    <w:bookmarkEnd w:id="42"/>
+    <w:bookmarkStart w:id="43" w:name="membresía"/>
+    <w:p>
+      <w:pPr>
+        <w:pStyle w:val="Heading3"/>
+      </w:pPr>
+      <w:r>
+        <w:t xml:space="preserve">5. Membresía</w:t>
+      </w:r>
+    </w:p>
+    <w:p>
+      <w:pPr>
+        <w:pStyle w:val="Compact"/>
+        <w:numPr>
+          <w:ilvl w:val="0"/>
+          <w:numId w:val="1017"/>
+        </w:numPr>
+      </w:pPr>
+      <w:r>
+        <w:rPr>
+          <w:b/>
+          <w:bCs/>
+        </w:rPr>
+        <w:t xml:space="preserve">Descripción</w:t>
+      </w:r>
+      <w:r>
+        <w:t xml:space="preserve">: Representa los diferentes planes de suscripción disponibles.</w:t>
+      </w:r>
+    </w:p>
+    <w:p>
+      <w:pPr>
+        <w:pStyle w:val="Compact"/>
+        <w:numPr>
+          <w:ilvl w:val="0"/>
+          <w:numId w:val="1017"/>
+        </w:numPr>
+      </w:pPr>
+      <w:r>
+        <w:rPr>
+          <w:b/>
+          <w:bCs/>
+        </w:rPr>
+        <w:t xml:space="preserve">Relevancia</w:t>
+      </w:r>
+      <w:r>
+        <w:t xml:space="preserve">: Define el nivel de acceso y beneficios de cada cliente.</w:t>
+      </w:r>
+    </w:p>
+    <w:p>
+      <w:pPr>
+        <w:pStyle w:val="Compact"/>
+        <w:numPr>
+          <w:ilvl w:val="0"/>
+          <w:numId w:val="1017"/>
+        </w:numPr>
+      </w:pPr>
+      <w:r>
+        <w:rPr>
+          <w:b/>
+          <w:bCs/>
+        </w:rPr>
+        <w:t xml:space="preserve">Justificación</w:t>
+      </w:r>
+      <w:r>
+        <w:t xml:space="preserve">: Necesaria para el modelo de negocio del gimnasio y control de acceso.</w:t>
+      </w:r>
+    </w:p>
+    <w:bookmarkEnd w:id="43"/>
+    <w:bookmarkStart w:id="44" w:name="clasesesión"/>
+    <w:p>
+      <w:pPr>
+        <w:pStyle w:val="Heading3"/>
+      </w:pPr>
+      <w:r>
+        <w:t xml:space="preserve">6. Clase/Sesión</w:t>
+      </w:r>
+    </w:p>
+    <w:p>
+      <w:pPr>
+        <w:pStyle w:val="Compact"/>
+        <w:numPr>
+          <w:ilvl w:val="0"/>
+          <w:numId w:val="1018"/>
+        </w:numPr>
+      </w:pPr>
+      <w:r>
+        <w:rPr>
+          <w:b/>
+          <w:bCs/>
+        </w:rPr>
+        <w:t xml:space="preserve">Descripción</w:t>
+      </w:r>
+      <w:r>
+        <w:t xml:space="preserve">: Representa una actividad grupal programada.</w:t>
+      </w:r>
+    </w:p>
+    <w:p>
+      <w:pPr>
+        <w:pStyle w:val="Compact"/>
+        <w:numPr>
+          <w:ilvl w:val="0"/>
+          <w:numId w:val="1018"/>
+        </w:numPr>
+      </w:pPr>
+      <w:r>
+        <w:rPr>
+          <w:b/>
+          <w:bCs/>
+        </w:rPr>
+        <w:t xml:space="preserve">Relevancia</w:t>
+      </w:r>
+      <w:r>
+        <w:t xml:space="preserve">: Organiza las actividades colectivas del gimnasio.</w:t>
+      </w:r>
+    </w:p>
+    <w:p>
+      <w:pPr>
+        <w:pStyle w:val="Compact"/>
+        <w:numPr>
+          <w:ilvl w:val="0"/>
+          <w:numId w:val="1018"/>
+        </w:numPr>
+      </w:pPr>
+      <w:r>
+        <w:rPr>
+          <w:b/>
+          <w:bCs/>
+        </w:rPr>
+        <w:t xml:space="preserve">Justificación</w:t>
+      </w:r>
+      <w:r>
+        <w:t xml:space="preserve">: Necesaria para la programación, asistencia y asignación de recursos.</w:t>
+      </w:r>
+    </w:p>
+    <w:bookmarkEnd w:id="44"/>
+    <w:bookmarkStart w:id="45" w:name="equipo"/>
+    <w:p>
+      <w:pPr>
+        <w:pStyle w:val="Heading3"/>
+      </w:pPr>
+      <w:r>
+        <w:t xml:space="preserve">7. Equipo</w:t>
+      </w:r>
+    </w:p>
+    <w:p>
+      <w:pPr>
+        <w:pStyle w:val="Compact"/>
+        <w:numPr>
+          <w:ilvl w:val="0"/>
+          <w:numId w:val="1019"/>
+        </w:numPr>
+      </w:pPr>
+      <w:r>
+        <w:rPr>
+          <w:b/>
+          <w:bCs/>
+        </w:rPr>
+        <w:t xml:space="preserve">Descripción</w:t>
+      </w:r>
+      <w:r>
+        <w:t xml:space="preserve">: Representa las máquinas y material deportivo disponible.</w:t>
+      </w:r>
+    </w:p>
+    <w:p>
+      <w:pPr>
+        <w:pStyle w:val="Compact"/>
+        <w:numPr>
+          <w:ilvl w:val="0"/>
+          <w:numId w:val="1019"/>
+        </w:numPr>
+      </w:pPr>
+      <w:r>
+        <w:rPr>
+          <w:b/>
+          <w:bCs/>
+        </w:rPr>
+        <w:t xml:space="preserve">Relevancia</w:t>
+      </w:r>
+      <w:r>
+        <w:t xml:space="preserve">: Recurso físico fundamental para las actividades.</w:t>
+      </w:r>
+    </w:p>
+    <w:p>
+      <w:pPr>
+        <w:pStyle w:val="Compact"/>
+        <w:numPr>
+          <w:ilvl w:val="0"/>
+          <w:numId w:val="1019"/>
+        </w:numPr>
+      </w:pPr>
+      <w:r>
+        <w:rPr>
+          <w:b/>
+          <w:bCs/>
+        </w:rPr>
+        <w:t xml:space="preserve">Justificación</w:t>
+      </w:r>
+      <w:r>
+        <w:t xml:space="preserve">: Necesaria para inventario, mantenimiento y asignación a espacios.</w:t>
+      </w:r>
+    </w:p>
+    <w:bookmarkEnd w:id="45"/>
+    <w:bookmarkStart w:id="46" w:name="asistencia"/>
+    <w:p>
+      <w:pPr>
+        <w:pStyle w:val="Heading3"/>
+      </w:pPr>
+      <w:r>
+        <w:t xml:space="preserve">8. Asistencia</w:t>
+      </w:r>
+    </w:p>
+    <w:p>
+      <w:pPr>
+        <w:pStyle w:val="Compact"/>
+        <w:numPr>
+          <w:ilvl w:val="0"/>
+          <w:numId w:val="1020"/>
+        </w:numPr>
+      </w:pPr>
+      <w:r>
+        <w:rPr>
+          <w:b/>
+          <w:bCs/>
+        </w:rPr>
+        <w:t xml:space="preserve">Descripción</w:t>
+      </w:r>
+      <w:r>
+        <w:t xml:space="preserve">: Representa el registro histórico de participación.</w:t>
+      </w:r>
+    </w:p>
+    <w:p>
+      <w:pPr>
+        <w:pStyle w:val="Compact"/>
+        <w:numPr>
+          <w:ilvl w:val="0"/>
+          <w:numId w:val="1020"/>
+        </w:numPr>
+      </w:pPr>
+      <w:r>
+        <w:rPr>
+          <w:b/>
+          <w:bCs/>
+        </w:rPr>
+        <w:t xml:space="preserve">Relevancia</w:t>
+      </w:r>
+      <w:r>
+        <w:t xml:space="preserve">: Permite seguimiento de la actividad de los clientes.</w:t>
+      </w:r>
+    </w:p>
+    <w:p>
+      <w:pPr>
+        <w:pStyle w:val="Compact"/>
+        <w:numPr>
+          <w:ilvl w:val="0"/>
+          <w:numId w:val="1020"/>
+        </w:numPr>
+      </w:pPr>
+      <w:r>
+        <w:rPr>
+          <w:b/>
+          <w:bCs/>
+        </w:rPr>
+        <w:t xml:space="preserve">Justificación</w:t>
+      </w:r>
+      <w:r>
+        <w:t xml:space="preserve">: Necesaria para análisis de uso, facturación y control de acceso.</w:t>
+      </w:r>
+    </w:p>
+    <w:bookmarkEnd w:id="46"/>
+    <w:bookmarkEnd w:id="47"/>
+    <w:bookmarkStart w:id="62" w:name="clases-del-sistema"/>
+    <w:p>
+      <w:pPr>
+        <w:pStyle w:val="Heading2"/>
+      </w:pPr>
+      <w:r>
+        <w:t xml:space="preserve">Clases Del Sistema</w:t>
+      </w:r>
+    </w:p>
+    <w:p>
+      <w:pPr>
+        <w:pStyle w:val="FirstParagraph"/>
+      </w:pPr>
+      <w:r>
+        <w:t xml:space="preserve">A continuación se detallan las clases principales del sistema de gimnasio, indicando para cada una su nombre, propósito, atributos y métodos.</w:t>
+      </w:r>
+    </w:p>
+    <w:bookmarkStart w:id="48" w:name="gimnasio-1"/>
+    <w:p>
+      <w:pPr>
+        <w:pStyle w:val="Heading3"/>
+      </w:pPr>
+      <w:r>
         <w:t xml:space="preserve">Gimnasio</w:t>
       </w:r>
-      <w:r>
-        <w:t xml:space="preserve">: Los usuarios registrados pueden acceder a las instalaciones atreves de credenciales</w:t>
-      </w:r>
-    </w:p>
-    <w:bookmarkEnd w:id="35"/>
-    <w:bookmarkStart w:id="36" w:name="administration-de-instalaciones"/>
-    <w:p>
-      <w:pPr>
-        <w:pStyle w:val="Heading3"/>
-      </w:pPr>
-      <w:r>
-        <w:t xml:space="preserve">2.</w:t>
-      </w:r>
-      <w:r>
-        <w:t xml:space="preserve"> </w:t>
-      </w:r>
-      <w:r>
-        <w:rPr>
-          <w:b/>
-          <w:bCs/>
-        </w:rPr>
-        <w:t xml:space="preserve">Administration De instalaciones</w:t>
-      </w:r>
-    </w:p>
-    <w:p>
-      <w:pPr>
-        <w:pStyle w:val="Compact"/>
-        <w:numPr>
-          <w:ilvl w:val="0"/>
-          <w:numId w:val="1012"/>
-        </w:numPr>
-      </w:pPr>
-      <w:r>
-        <w:rPr>
-          <w:b/>
-          <w:bCs/>
-        </w:rPr>
-        <w:t xml:space="preserve">Gestión de espacios:</w:t>
-      </w:r>
-    </w:p>
-    <w:p>
-      <w:pPr>
-        <w:pStyle w:val="Compact"/>
-        <w:numPr>
-          <w:ilvl w:val="1"/>
-          <w:numId w:val="1013"/>
-        </w:numPr>
-      </w:pPr>
-      <w:r>
-        <w:t xml:space="preserve">El administrador accede al módulo de gestión de espacios</w:t>
-      </w:r>
-    </w:p>
-    <w:p>
-      <w:pPr>
-        <w:pStyle w:val="Compact"/>
-        <w:numPr>
-          <w:ilvl w:val="1"/>
-          <w:numId w:val="1013"/>
-        </w:numPr>
-      </w:pPr>
-      <w:r>
-        <w:t xml:space="preserve">Visualiza la distribución actual de las instalaciones</w:t>
-      </w:r>
-    </w:p>
-    <w:p>
-      <w:pPr>
-        <w:pStyle w:val="Compact"/>
-        <w:numPr>
-          <w:ilvl w:val="1"/>
-          <w:numId w:val="1013"/>
-        </w:numPr>
-      </w:pPr>
-      <w:r>
-        <w:t xml:space="preserve">Asigna equipos específicos a cada área</w:t>
-      </w:r>
-    </w:p>
-    <w:p>
-      <w:pPr>
-        <w:pStyle w:val="Compact"/>
-        <w:numPr>
-          <w:ilvl w:val="1"/>
-          <w:numId w:val="1013"/>
-        </w:numPr>
-      </w:pPr>
-      <w:r>
-        <w:t xml:space="preserve">Configura horarios de disponibilidad de instalaciones</w:t>
-      </w:r>
-    </w:p>
-    <w:p>
-      <w:pPr>
-        <w:pStyle w:val="Compact"/>
-        <w:numPr>
-          <w:ilvl w:val="1"/>
-          <w:numId w:val="1013"/>
-        </w:numPr>
-      </w:pPr>
-      <w:r>
-        <w:t xml:space="preserve">El sistema actualiza la información y la hace visible para los usuarios</w:t>
-      </w:r>
-    </w:p>
-    <w:p>
-      <w:pPr>
-        <w:pStyle w:val="FirstParagraph"/>
-      </w:pPr>
-      <w:r>
-        <w:rPr>
-          <w:b/>
-          <w:bCs/>
-        </w:rPr>
-        <w:t xml:space="preserve">Interacciones clave:</w:t>
-      </w:r>
-    </w:p>
-    <w:p>
-      <w:pPr>
-        <w:pStyle w:val="Compact"/>
-        <w:numPr>
-          <w:ilvl w:val="0"/>
-          <w:numId w:val="1014"/>
-        </w:numPr>
-      </w:pPr>
-      <w:r>
-        <w:rPr>
-          <w:rStyle w:val="VerbatimChar"/>
-        </w:rPr>
-        <w:t xml:space="preserve">Gimnasio</w:t>
-      </w:r>
-      <w:r>
-        <w:t xml:space="preserve"> ↔ </w:t>
-      </w:r>
-      <w:r>
-        <w:rPr>
-          <w:rStyle w:val="VerbatimChar"/>
-        </w:rPr>
-        <w:t xml:space="preserve">Equipo</w:t>
-      </w:r>
-      <w:r>
-        <w:t xml:space="preserve">: El gimnasio contiene diversos equipos distribuidos en sus espacios</w:t>
-      </w:r>
-    </w:p>
-    <w:p>
-      <w:pPr>
-        <w:pStyle w:val="Compact"/>
-        <w:numPr>
-          <w:ilvl w:val="0"/>
-          <w:numId w:val="1014"/>
-        </w:numPr>
-      </w:pPr>
-      <w:r>
-        <w:rPr>
-          <w:rStyle w:val="VerbatimChar"/>
-        </w:rPr>
-        <w:t xml:space="preserve">Gimnasio</w:t>
-      </w:r>
-      <w:r>
-        <w:t xml:space="preserve"> ↔ </w:t>
-      </w:r>
-      <w:r>
-        <w:rPr>
-          <w:rStyle w:val="VerbatimChar"/>
-        </w:rPr>
-        <w:t xml:space="preserve">Clase</w:t>
-      </w:r>
-      <w:r>
-        <w:t xml:space="preserve">: Las clases se asignan a espacios específicos dentro del gimnasio</w:t>
-      </w:r>
-    </w:p>
-    <w:bookmarkEnd w:id="36"/>
-    <w:bookmarkStart w:id="37" w:name="control-de-equipo"/>
-    <w:p>
-      <w:pPr>
-        <w:pStyle w:val="Heading3"/>
-      </w:pPr>
-      <w:r>
-        <w:t xml:space="preserve">3.</w:t>
-      </w:r>
-      <w:r>
-        <w:t xml:space="preserve"> </w:t>
-      </w:r>
-      <w:r>
-        <w:rPr>
-          <w:b/>
-          <w:bCs/>
-        </w:rPr>
-        <w:t xml:space="preserve">Control De equipo</w:t>
-      </w:r>
-    </w:p>
-    <w:p>
-      <w:pPr>
-        <w:pStyle w:val="FirstParagraph"/>
-      </w:pPr>
-      <w:r>
-        <w:rPr>
-          <w:b/>
-          <w:bCs/>
-        </w:rPr>
-        <w:t xml:space="preserve">Programación de mantenimiento:</w:t>
-      </w:r>
-    </w:p>
-    <w:p>
-      <w:pPr>
-        <w:pStyle w:val="Compact"/>
-        <w:numPr>
-          <w:ilvl w:val="0"/>
-          <w:numId w:val="1015"/>
-        </w:numPr>
-      </w:pPr>
-      <w:r>
-        <w:t xml:space="preserve">El administrador identifica equipos que requieren mantenimiento</w:t>
-      </w:r>
-    </w:p>
-    <w:p>
-      <w:pPr>
-        <w:pStyle w:val="Compact"/>
-        <w:numPr>
-          <w:ilvl w:val="0"/>
-          <w:numId w:val="1015"/>
-        </w:numPr>
-      </w:pPr>
-      <w:r>
-        <w:t xml:space="preserve">Programa fechas para revisión o reparación</w:t>
-      </w:r>
-    </w:p>
-    <w:p>
-      <w:pPr>
-        <w:pStyle w:val="Compact"/>
-        <w:numPr>
-          <w:ilvl w:val="0"/>
-          <w:numId w:val="1015"/>
-        </w:numPr>
-      </w:pPr>
-      <w:r>
-        <w:t xml:space="preserve">El sistema marca el equipo como "En mantenimiento"</w:t>
-      </w:r>
-    </w:p>
-    <w:p>
-      <w:pPr>
-        <w:pStyle w:val="Compact"/>
-        <w:numPr>
-          <w:ilvl w:val="0"/>
-          <w:numId w:val="1015"/>
-        </w:numPr>
-      </w:pPr>
-      <w:r>
-        <w:t xml:space="preserve">Se notifica al personal relevante</w:t>
-      </w:r>
-    </w:p>
-    <w:p>
-      <w:pPr>
-        <w:pStyle w:val="Compact"/>
-        <w:numPr>
-          <w:ilvl w:val="0"/>
-          <w:numId w:val="1015"/>
-        </w:numPr>
-      </w:pPr>
-      <w:r>
-        <w:t xml:space="preserve">Al completar el servicio, se actualiza el estado del equipo</w:t>
-      </w:r>
-    </w:p>
-    <w:p>
-      <w:pPr>
-        <w:pStyle w:val="Compact"/>
-        <w:numPr>
-          <w:ilvl w:val="0"/>
-          <w:numId w:val="1015"/>
-        </w:numPr>
-      </w:pPr>
-      <w:r>
-        <w:t xml:space="preserve">El sistema registra el historial de mantenimiento</w:t>
-      </w:r>
-    </w:p>
-    <w:p>
-      <w:pPr>
-        <w:pStyle w:val="FirstParagraph"/>
-      </w:pPr>
-      <w:r>
-        <w:rPr>
-          <w:b/>
-          <w:bCs/>
-        </w:rPr>
-        <w:t xml:space="preserve">Interacciones clave:</w:t>
-      </w:r>
-    </w:p>
-    <w:p>
-      <w:pPr>
-        <w:pStyle w:val="Compact"/>
-        <w:numPr>
-          <w:ilvl w:val="0"/>
-          <w:numId w:val="1016"/>
-        </w:numPr>
-      </w:pPr>
-      <w:r>
-        <w:rPr>
-          <w:rStyle w:val="VerbatimChar"/>
-        </w:rPr>
-        <w:t xml:space="preserve">Equipo</w:t>
-      </w:r>
-      <w:r>
-        <w:t xml:space="preserve"> ↔ </w:t>
-      </w:r>
-      <w:r>
-        <w:rPr>
-          <w:rStyle w:val="VerbatimChar"/>
-        </w:rPr>
-        <w:t xml:space="preserve">Clase</w:t>
-      </w:r>
-      <w:r>
-        <w:t xml:space="preserve">: La disponibilidad de equipos afecta la programación de clases</w:t>
-      </w:r>
-    </w:p>
-    <w:p>
-      <w:pPr>
-        <w:pStyle w:val="Compact"/>
-        <w:numPr>
-          <w:ilvl w:val="0"/>
-          <w:numId w:val="1016"/>
-        </w:numPr>
-      </w:pPr>
-      <w:r>
-        <w:rPr>
-          <w:rStyle w:val="VerbatimChar"/>
-        </w:rPr>
-        <w:t xml:space="preserve">Equipo</w:t>
-      </w:r>
-      <w:r>
-        <w:t xml:space="preserve"> ↔ </w:t>
-      </w:r>
-      <w:r>
-        <w:rPr>
-          <w:rStyle w:val="VerbatimChar"/>
-        </w:rPr>
-        <w:t xml:space="preserve">Gimnasio</w:t>
-      </w:r>
-      <w:r>
-        <w:t xml:space="preserve">: El inventario de equipos es parte integral del gimnasio</w:t>
-      </w:r>
-    </w:p>
-    <w:bookmarkEnd w:id="37"/>
-    <w:bookmarkStart w:id="38" w:name="programación-de-actividades"/>
-    <w:p>
-      <w:pPr>
-        <w:pStyle w:val="Heading3"/>
-      </w:pPr>
-      <w:r>
-        <w:t xml:space="preserve">4.</w:t>
-      </w:r>
-      <w:r>
-        <w:t xml:space="preserve"> </w:t>
-      </w:r>
-      <w:r>
-        <w:rPr>
-          <w:b/>
-          <w:bCs/>
-        </w:rPr>
-        <w:t xml:space="preserve">Programación De actividades</w:t>
-      </w:r>
-    </w:p>
-    <w:p>
-      <w:pPr>
-        <w:pStyle w:val="FirstParagraph"/>
-      </w:pPr>
-      <w:r>
-        <w:t xml:space="preserve"> </w:t>
-      </w:r>
-      <w:r>
-        <w:rPr>
-          <w:b/>
-          <w:bCs/>
-        </w:rPr>
-        <w:t xml:space="preserve">Creación de clases grupales:</w:t>
-      </w:r>
-    </w:p>
-    <w:p>
-      <w:pPr>
-        <w:pStyle w:val="Compact"/>
-        <w:numPr>
-          <w:ilvl w:val="0"/>
-          <w:numId w:val="1017"/>
-        </w:numPr>
-      </w:pPr>
-      <w:r>
-        <w:t xml:space="preserve">El entrenador accede al módulo de programación</w:t>
-      </w:r>
-    </w:p>
-    <w:p>
-      <w:pPr>
-        <w:pStyle w:val="Compact"/>
-        <w:numPr>
-          <w:ilvl w:val="0"/>
-          <w:numId w:val="1017"/>
-        </w:numPr>
-      </w:pPr>
-      <w:r>
-        <w:t xml:space="preserve">Define el tipo de clase (yoga, spinning, etc.)</w:t>
-      </w:r>
-    </w:p>
-    <w:p>
-      <w:pPr>
-        <w:pStyle w:val="Compact"/>
-        <w:numPr>
-          <w:ilvl w:val="0"/>
-          <w:numId w:val="1017"/>
-        </w:numPr>
-      </w:pPr>
-      <w:r>
-        <w:t xml:space="preserve">Establece fecha, hora y duración</w:t>
-      </w:r>
-    </w:p>
-    <w:p>
-      <w:pPr>
-        <w:pStyle w:val="Compact"/>
-        <w:numPr>
-          <w:ilvl w:val="0"/>
-          <w:numId w:val="1017"/>
-        </w:numPr>
-      </w:pPr>
-      <w:r>
-        <w:t xml:space="preserve">Asigna un espacio específico</w:t>
-      </w:r>
-    </w:p>
-    <w:p>
-      <w:pPr>
-        <w:pStyle w:val="Compact"/>
-        <w:numPr>
-          <w:ilvl w:val="0"/>
-          <w:numId w:val="1017"/>
-        </w:numPr>
-      </w:pPr>
-      <w:r>
-        <w:t xml:space="preserve">Define capacidad máxima</w:t>
-      </w:r>
-    </w:p>
-    <w:p>
-      <w:pPr>
-        <w:pStyle w:val="Compact"/>
-        <w:numPr>
-          <w:ilvl w:val="0"/>
-          <w:numId w:val="1017"/>
-        </w:numPr>
-      </w:pPr>
-      <w:r>
-        <w:t xml:space="preserve">El sistema verifica disponibilidad y no conflictos</w:t>
-      </w:r>
-    </w:p>
-    <w:p>
-      <w:pPr>
-        <w:pStyle w:val="Compact"/>
-        <w:numPr>
-          <w:ilvl w:val="0"/>
-          <w:numId w:val="1017"/>
-        </w:numPr>
-      </w:pPr>
-      <w:r>
-        <w:t xml:space="preserve">La clase se publica y queda disponible para inscripción</w:t>
-      </w:r>
-    </w:p>
-    <w:p>
-      <w:pPr>
-        <w:pStyle w:val="FirstParagraph"/>
-      </w:pPr>
-      <w:r>
-        <w:rPr>
-          <w:b/>
-          <w:bCs/>
-        </w:rPr>
-        <w:t xml:space="preserve">Interacciones clave:</w:t>
-      </w:r>
-    </w:p>
-    <w:p>
-      <w:pPr>
-        <w:pStyle w:val="Compact"/>
-        <w:numPr>
-          <w:ilvl w:val="0"/>
-          <w:numId w:val="1018"/>
-        </w:numPr>
-      </w:pPr>
-      <w:r>
-        <w:rPr>
-          <w:rStyle w:val="VerbatimChar"/>
-        </w:rPr>
-        <w:t xml:space="preserve">Clase</w:t>
-      </w:r>
-      <w:r>
-        <w:t xml:space="preserve"> ↔ </w:t>
-      </w:r>
-      <w:r>
-        <w:rPr>
-          <w:rStyle w:val="VerbatimChar"/>
-        </w:rPr>
-        <w:t xml:space="preserve">Entrenador</w:t>
-      </w:r>
-      <w:r>
-        <w:t xml:space="preserve">: Cada clase es impartida por un entrenador específico</w:t>
-      </w:r>
-    </w:p>
-    <w:p>
-      <w:pPr>
-        <w:pStyle w:val="Compact"/>
-        <w:numPr>
-          <w:ilvl w:val="0"/>
-          <w:numId w:val="1018"/>
-        </w:numPr>
-      </w:pPr>
-      <w:r>
-        <w:rPr>
-          <w:rStyle w:val="VerbatimChar"/>
-        </w:rPr>
-        <w:t xml:space="preserve">Clase</w:t>
-      </w:r>
-      <w:r>
-        <w:t xml:space="preserve"> ↔ </w:t>
-      </w:r>
-      <w:r>
-        <w:rPr>
-          <w:rStyle w:val="VerbatimChar"/>
-        </w:rPr>
-        <w:t xml:space="preserve">Cliente</w:t>
-      </w:r>
-      <w:r>
-        <w:t xml:space="preserve">: Los clientes se inscriben en las clases</w:t>
-      </w:r>
-    </w:p>
-    <w:p>
-      <w:pPr>
-        <w:pStyle w:val="Compact"/>
-        <w:numPr>
-          <w:ilvl w:val="0"/>
-          <w:numId w:val="1018"/>
-        </w:numPr>
-      </w:pPr>
-      <w:r>
-        <w:rPr>
-          <w:rStyle w:val="VerbatimChar"/>
-        </w:rPr>
-        <w:t xml:space="preserve">Clase</w:t>
-      </w:r>
-      <w:r>
-        <w:t xml:space="preserve"> ↔ </w:t>
-      </w:r>
-      <w:r>
-        <w:rPr>
-          <w:rStyle w:val="VerbatimChar"/>
-        </w:rPr>
-        <w:t xml:space="preserve">Asistencia</w:t>
-      </w:r>
-      <w:r>
-        <w:t xml:space="preserve">: El sistema registra la asistencia a cada clase</w:t>
-      </w:r>
-    </w:p>
-    <w:bookmarkEnd w:id="38"/>
-    <w:bookmarkStart w:id="39" w:name="gestión-de-membresías"/>
-    <w:p>
-      <w:pPr>
-        <w:pStyle w:val="Heading3"/>
-      </w:pPr>
-      <w:r>
-        <w:t xml:space="preserve">5.</w:t>
-      </w:r>
-      <w:r>
-        <w:t xml:space="preserve"> </w:t>
-      </w:r>
-      <w:r>
-        <w:rPr>
-          <w:b/>
-          <w:bCs/>
-        </w:rPr>
-        <w:t xml:space="preserve">Gestión De membresías</w:t>
-      </w:r>
-    </w:p>
-    <w:p>
-      <w:pPr>
-        <w:pStyle w:val="FirstParagraph"/>
-      </w:pPr>
-      <w:r>
-        <w:rPr>
-          <w:b/>
-          <w:bCs/>
-        </w:rPr>
-        <w:t xml:space="preserve">Flujo principal - Renovación de planes:</w:t>
-      </w:r>
-    </w:p>
-    <w:p>
-      <w:pPr>
-        <w:pStyle w:val="Compact"/>
-        <w:numPr>
-          <w:ilvl w:val="0"/>
-          <w:numId w:val="1019"/>
-        </w:numPr>
-      </w:pPr>
-      <w:r>
-        <w:t xml:space="preserve">El cliente o recepcionista inicia el proceso de renovación</w:t>
-      </w:r>
-    </w:p>
-    <w:p>
-      <w:pPr>
-        <w:pStyle w:val="Compact"/>
-        <w:numPr>
-          <w:ilvl w:val="0"/>
-          <w:numId w:val="1019"/>
-        </w:numPr>
-      </w:pPr>
-      <w:r>
-        <w:t xml:space="preserve">El sistema muestra el estado actual y opciones disponibles</w:t>
-      </w:r>
-    </w:p>
-    <w:p>
-      <w:pPr>
-        <w:pStyle w:val="Compact"/>
-        <w:numPr>
-          <w:ilvl w:val="0"/>
-          <w:numId w:val="1019"/>
-        </w:numPr>
-      </w:pPr>
-      <w:r>
-        <w:t xml:space="preserve">Se selecciona el nuevo período de vigencia</w:t>
-      </w:r>
-    </w:p>
-    <w:p>
-      <w:pPr>
-        <w:pStyle w:val="Compact"/>
-        <w:numPr>
-          <w:ilvl w:val="0"/>
-          <w:numId w:val="1019"/>
-        </w:numPr>
-      </w:pPr>
-      <w:r>
-        <w:t xml:space="preserve">Se aplican promociones si corresponde</w:t>
-      </w:r>
-    </w:p>
-    <w:p>
-      <w:pPr>
-        <w:pStyle w:val="Compact"/>
-        <w:numPr>
-          <w:ilvl w:val="0"/>
-          <w:numId w:val="1019"/>
-        </w:numPr>
-      </w:pPr>
-      <w:r>
-        <w:t xml:space="preserve">Se procesa el pago</w:t>
-      </w:r>
-    </w:p>
-    <w:p>
-      <w:pPr>
-        <w:pStyle w:val="Compact"/>
-        <w:numPr>
-          <w:ilvl w:val="0"/>
-          <w:numId w:val="1019"/>
-        </w:numPr>
-      </w:pPr>
-      <w:r>
-        <w:t xml:space="preserve">El sistema actualiza la fecha de vencimiento</w:t>
-      </w:r>
-    </w:p>
-    <w:p>
-      <w:pPr>
-        <w:pStyle w:val="Compact"/>
-        <w:numPr>
-          <w:ilvl w:val="0"/>
-          <w:numId w:val="1019"/>
-        </w:numPr>
-      </w:pPr>
-      <w:r>
-        <w:t xml:space="preserve">Se notifica la renovación exitosa</w:t>
-      </w:r>
-    </w:p>
-    <w:p>
-      <w:pPr>
-        <w:pStyle w:val="FirstParagraph"/>
-      </w:pPr>
-      <w:r>
-        <w:rPr>
-          <w:b/>
-          <w:bCs/>
-        </w:rPr>
-        <w:t xml:space="preserve">Interacciones clave:</w:t>
-      </w:r>
-    </w:p>
-    <w:p>
-      <w:pPr>
-        <w:pStyle w:val="Compact"/>
-        <w:numPr>
-          <w:ilvl w:val="0"/>
-          <w:numId w:val="1020"/>
-        </w:numPr>
-      </w:pPr>
-      <w:r>
-        <w:rPr>
-          <w:rStyle w:val="VerbatimChar"/>
-        </w:rPr>
-        <w:t xml:space="preserve">Membresía</w:t>
-      </w:r>
-      <w:r>
-        <w:t xml:space="preserve"> ↔ </w:t>
-      </w:r>
-      <w:r>
-        <w:rPr>
-          <w:rStyle w:val="VerbatimChar"/>
-        </w:rPr>
-        <w:t xml:space="preserve">Cliente</w:t>
-      </w:r>
-      <w:r>
-        <w:t xml:space="preserve">: Cada cliente tiene asociada una membresía con características específicas</w:t>
-      </w:r>
-    </w:p>
-    <w:p>
-      <w:pPr>
-        <w:pStyle w:val="Compact"/>
-        <w:numPr>
-          <w:ilvl w:val="0"/>
-          <w:numId w:val="1020"/>
-        </w:numPr>
-      </w:pPr>
-      <w:r>
-        <w:rPr>
-          <w:rStyle w:val="VerbatimChar"/>
-        </w:rPr>
-        <w:t xml:space="preserve">Membresía</w:t>
-      </w:r>
-      <w:r>
-        <w:t xml:space="preserve"> ↔ </w:t>
-      </w:r>
-      <w:r>
-        <w:rPr>
-          <w:rStyle w:val="VerbatimChar"/>
-        </w:rPr>
-        <w:t xml:space="preserve">Clase</w:t>
-      </w:r>
-      <w:r>
-        <w:t xml:space="preserve">: El tipo de membresía podría determina el acceso a ciertas clases</w:t>
-      </w:r>
-    </w:p>
-    <w:bookmarkEnd w:id="39"/>
-    <w:bookmarkStart w:id="40" w:name="control-de-asistencia"/>
-    <w:p>
-      <w:pPr>
-        <w:pStyle w:val="Heading3"/>
-      </w:pPr>
-      <w:r>
-        <w:t xml:space="preserve">6.</w:t>
-      </w:r>
-      <w:r>
-        <w:t xml:space="preserve"> </w:t>
-      </w:r>
-      <w:r>
-        <w:rPr>
-          <w:b/>
-          <w:bCs/>
-        </w:rPr>
-        <w:t xml:space="preserve">Control De asistencia</w:t>
-      </w:r>
-    </w:p>
-    <w:p>
-      <w:pPr>
-        <w:pStyle w:val="FirstParagraph"/>
-      </w:pPr>
-      <w:r>
-        <w:rPr>
-          <w:b/>
-          <w:bCs/>
-        </w:rPr>
-        <w:t xml:space="preserve">Registro de entrada/salida:</w:t>
-      </w:r>
     </w:p>
     <w:p>
       <w:pPr>
@@ -1879,381 +1727,6 @@
         <w:numPr>
           <w:ilvl w:val="0"/>
           <w:numId w:val="1021"/>
-        </w:numPr>
-      </w:pPr>
-      <w:r>
-        <w:t xml:space="preserve">El cliente se identifica en el punto de acceso (tarjeta, biometría, etc.)</w:t>
-      </w:r>
-    </w:p>
-    <w:p>
-      <w:pPr>
-        <w:pStyle w:val="Compact"/>
-        <w:numPr>
-          <w:ilvl w:val="0"/>
-          <w:numId w:val="1021"/>
-        </w:numPr>
-      </w:pPr>
-      <w:r>
-        <w:t xml:space="preserve">El sistema verifica la vigencia de la membresía</w:t>
-      </w:r>
-    </w:p>
-    <w:p>
-      <w:pPr>
-        <w:pStyle w:val="Compact"/>
-        <w:numPr>
-          <w:ilvl w:val="0"/>
-          <w:numId w:val="1021"/>
-        </w:numPr>
-      </w:pPr>
-      <w:r>
-        <w:t xml:space="preserve">Se registra la fecha y hora de entrada</w:t>
-      </w:r>
-    </w:p>
-    <w:p>
-      <w:pPr>
-        <w:pStyle w:val="Compact"/>
-        <w:numPr>
-          <w:ilvl w:val="0"/>
-          <w:numId w:val="1021"/>
-        </w:numPr>
-      </w:pPr>
-      <w:r>
-        <w:t xml:space="preserve">Al salir, el cliente se identifica nuevamente</w:t>
-      </w:r>
-    </w:p>
-    <w:p>
-      <w:pPr>
-        <w:pStyle w:val="Compact"/>
-        <w:numPr>
-          <w:ilvl w:val="0"/>
-          <w:numId w:val="1021"/>
-        </w:numPr>
-      </w:pPr>
-      <w:r>
-        <w:t xml:space="preserve">El sistema registra la hora de salida</w:t>
-      </w:r>
-    </w:p>
-    <w:p>
-      <w:pPr>
-        <w:pStyle w:val="Compact"/>
-        <w:numPr>
-          <w:ilvl w:val="0"/>
-          <w:numId w:val="1021"/>
-        </w:numPr>
-      </w:pPr>
-      <w:r>
-        <w:t xml:space="preserve">Se actualiza el historial de asistencia del cliente</w:t>
-      </w:r>
-    </w:p>
-    <w:p>
-      <w:pPr>
-        <w:pStyle w:val="FirstParagraph"/>
-      </w:pPr>
-      <w:r>
-        <w:rPr>
-          <w:b/>
-          <w:bCs/>
-        </w:rPr>
-        <w:t xml:space="preserve">Interacciones clave:</w:t>
-      </w:r>
-    </w:p>
-    <w:p>
-      <w:pPr>
-        <w:pStyle w:val="Compact"/>
-        <w:numPr>
-          <w:ilvl w:val="0"/>
-          <w:numId w:val="1022"/>
-        </w:numPr>
-      </w:pPr>
-      <w:r>
-        <w:rPr>
-          <w:rStyle w:val="VerbatimChar"/>
-        </w:rPr>
-        <w:t xml:space="preserve">Asistencia</w:t>
-      </w:r>
-      <w:r>
-        <w:t xml:space="preserve"> ↔ </w:t>
-      </w:r>
-      <w:r>
-        <w:rPr>
-          <w:rStyle w:val="VerbatimChar"/>
-        </w:rPr>
-        <w:t xml:space="preserve">Cliente</w:t>
-      </w:r>
-      <w:r>
-        <w:t xml:space="preserve">: Se registra cada visita del cliente</w:t>
-      </w:r>
-    </w:p>
-    <w:p>
-      <w:pPr>
-        <w:pStyle w:val="Compact"/>
-        <w:numPr>
-          <w:ilvl w:val="0"/>
-          <w:numId w:val="1022"/>
-        </w:numPr>
-      </w:pPr>
-      <w:r>
-        <w:rPr>
-          <w:rStyle w:val="VerbatimChar"/>
-        </w:rPr>
-        <w:t xml:space="preserve">Asistencia</w:t>
-      </w:r>
-      <w:r>
-        <w:t xml:space="preserve"> ↔ </w:t>
-      </w:r>
-      <w:r>
-        <w:rPr>
-          <w:rStyle w:val="VerbatimChar"/>
-        </w:rPr>
-        <w:t xml:space="preserve">Clase</w:t>
-      </w:r>
-      <w:r>
-        <w:t xml:space="preserve">: Se controla la participación en actividades específicas</w:t>
-      </w:r>
-    </w:p>
-    <w:p>
-      <w:pPr>
-        <w:pStyle w:val="Compact"/>
-        <w:numPr>
-          <w:ilvl w:val="0"/>
-          <w:numId w:val="1022"/>
-        </w:numPr>
-      </w:pPr>
-      <w:r>
-        <w:rPr>
-          <w:rStyle w:val="VerbatimChar"/>
-        </w:rPr>
-        <w:t xml:space="preserve">Asistencia</w:t>
-      </w:r>
-      <w:r>
-        <w:t xml:space="preserve"> ↔ </w:t>
-      </w:r>
-      <w:r>
-        <w:rPr>
-          <w:rStyle w:val="VerbatimChar"/>
-        </w:rPr>
-        <w:t xml:space="preserve">Gimnasio</w:t>
-      </w:r>
-      <w:r>
-        <w:t xml:space="preserve">: Permite monitorear el aforo en tiempo real</w:t>
-      </w:r>
-    </w:p>
-    <w:bookmarkEnd w:id="40"/>
-    <w:bookmarkStart w:id="41" w:name="entrenamiento-personalizado"/>
-    <w:p>
-      <w:pPr>
-        <w:pStyle w:val="Heading3"/>
-      </w:pPr>
-      <w:r>
-        <w:t xml:space="preserve">7.</w:t>
-      </w:r>
-      <w:r>
-        <w:t xml:space="preserve"> </w:t>
-      </w:r>
-      <w:r>
-        <w:rPr>
-          <w:b/>
-          <w:bCs/>
-        </w:rPr>
-        <w:t xml:space="preserve">Entrenamiento personalizado</w:t>
-      </w:r>
-    </w:p>
-    <w:p>
-      <w:pPr>
-        <w:pStyle w:val="FirstParagraph"/>
-      </w:pPr>
-      <w:r>
-        <w:rPr>
-          <w:b/>
-          <w:bCs/>
-        </w:rPr>
-        <w:t xml:space="preserve">Flujo principal - Asignación de rutinas:</w:t>
-      </w:r>
-    </w:p>
-    <w:p>
-      <w:pPr>
-        <w:pStyle w:val="Compact"/>
-        <w:numPr>
-          <w:ilvl w:val="0"/>
-          <w:numId w:val="1023"/>
-        </w:numPr>
-      </w:pPr>
-      <w:r>
-        <w:t xml:space="preserve">El entrenador accede al perfil del cliente</w:t>
-      </w:r>
-    </w:p>
-    <w:p>
-      <w:pPr>
-        <w:pStyle w:val="Compact"/>
-        <w:numPr>
-          <w:ilvl w:val="0"/>
-          <w:numId w:val="1023"/>
-        </w:numPr>
-      </w:pPr>
-      <w:r>
-        <w:t xml:space="preserve">Evalúa su condición física y objetivos</w:t>
-      </w:r>
-    </w:p>
-    <w:p>
-      <w:pPr>
-        <w:pStyle w:val="Compact"/>
-        <w:numPr>
-          <w:ilvl w:val="0"/>
-          <w:numId w:val="1023"/>
-        </w:numPr>
-      </w:pPr>
-      <w:r>
-        <w:t xml:space="preserve">Diseña una rutina personalizada</w:t>
-      </w:r>
-    </w:p>
-    <w:p>
-      <w:pPr>
-        <w:pStyle w:val="Compact"/>
-        <w:numPr>
-          <w:ilvl w:val="0"/>
-          <w:numId w:val="1023"/>
-        </w:numPr>
-      </w:pPr>
-      <w:r>
-        <w:t xml:space="preserve">Asigna ejercicios específicos con series y repeticiones</w:t>
-      </w:r>
-    </w:p>
-    <w:p>
-      <w:pPr>
-        <w:pStyle w:val="Compact"/>
-        <w:numPr>
-          <w:ilvl w:val="0"/>
-          <w:numId w:val="1023"/>
-        </w:numPr>
-      </w:pPr>
-      <w:r>
-        <w:t xml:space="preserve">Establece progresión esperada</w:t>
-      </w:r>
-    </w:p>
-    <w:p>
-      <w:pPr>
-        <w:pStyle w:val="Compact"/>
-        <w:numPr>
-          <w:ilvl w:val="0"/>
-          <w:numId w:val="1023"/>
-        </w:numPr>
-      </w:pPr>
-      <w:r>
-        <w:t xml:space="preserve">El cliente recibe notificación de su nueva rutina</w:t>
-      </w:r>
-    </w:p>
-    <w:p>
-      <w:pPr>
-        <w:pStyle w:val="Compact"/>
-        <w:numPr>
-          <w:ilvl w:val="0"/>
-          <w:numId w:val="1023"/>
-        </w:numPr>
-      </w:pPr>
-      <w:r>
-        <w:t xml:space="preserve">El sistema permite seguimiento del cumplimiento</w:t>
-      </w:r>
-    </w:p>
-    <w:p>
-      <w:pPr>
-        <w:pStyle w:val="FirstParagraph"/>
-      </w:pPr>
-      <w:r>
-        <w:rPr>
-          <w:b/>
-          <w:bCs/>
-        </w:rPr>
-        <w:t xml:space="preserve">Interacciones clave:</w:t>
-      </w:r>
-    </w:p>
-    <w:p>
-      <w:pPr>
-        <w:pStyle w:val="Compact"/>
-        <w:numPr>
-          <w:ilvl w:val="0"/>
-          <w:numId w:val="1024"/>
-        </w:numPr>
-      </w:pPr>
-      <w:r>
-        <w:rPr>
-          <w:rStyle w:val="VerbatimChar"/>
-        </w:rPr>
-        <w:t xml:space="preserve">Entrenador</w:t>
-      </w:r>
-      <w:r>
-        <w:t xml:space="preserve"> ↔ </w:t>
-      </w:r>
-      <w:r>
-        <w:rPr>
-          <w:rStyle w:val="VerbatimChar"/>
-        </w:rPr>
-        <w:t xml:space="preserve">Cliente</w:t>
-      </w:r>
-      <w:r>
-        <w:t xml:space="preserve">: Relación directa para la personalización del entrenamiento</w:t>
-      </w:r>
-    </w:p>
-    <w:p>
-      <w:pPr>
-        <w:pStyle w:val="Compact"/>
-        <w:numPr>
-          <w:ilvl w:val="0"/>
-          <w:numId w:val="1024"/>
-        </w:numPr>
-      </w:pPr>
-      <w:r>
-        <w:rPr>
-          <w:rStyle w:val="VerbatimChar"/>
-        </w:rPr>
-        <w:t xml:space="preserve">Cliente</w:t>
-      </w:r>
-      <w:r>
-        <w:t xml:space="preserve"> ↔ </w:t>
-      </w:r>
-      <w:r>
-        <w:rPr>
-          <w:rStyle w:val="VerbatimChar"/>
-        </w:rPr>
-        <w:t xml:space="preserve">Equipo</w:t>
-      </w:r>
-      <w:r>
-        <w:t xml:space="preserve">: Las rutinas incluyen el uso de equipos específicos</w:t>
-      </w:r>
-    </w:p>
-    <w:bookmarkEnd w:id="41"/>
-    <w:bookmarkEnd w:id="42"/>
-    <w:bookmarkStart w:id="57" w:name="clases-del-sistema"/>
-    <w:p>
-      <w:pPr>
-        <w:pStyle w:val="Heading2"/>
-      </w:pPr>
-      <w:r>
-        <w:t xml:space="preserve">Clases Del Sistema</w:t>
-      </w:r>
-    </w:p>
-    <w:p>
-      <w:pPr>
-        <w:pStyle w:val="FirstParagraph"/>
-      </w:pPr>
-      <w:r>
-        <w:t xml:space="preserve">A continuación se detallan las clases principales del sistema de gimnasio, indicando para cada una su nombre, propósito, atributos y métodos.</w:t>
-      </w:r>
-    </w:p>
-    <w:bookmarkStart w:id="43" w:name="gimnasio"/>
-    <w:p>
-      <w:pPr>
-        <w:pStyle w:val="Heading3"/>
-      </w:pPr>
-      <w:r>
-        <w:t xml:space="preserve">Gimnasio</w:t>
-      </w:r>
-    </w:p>
-    <w:p>
-      <w:pPr>
-        <w:pStyle w:val="Compact"/>
-        <w:numPr>
-          <w:ilvl w:val="0"/>
-          <w:numId w:val="1025"/>
         </w:numPr>
       </w:pPr>
       <w:r>
@@ -2374,8 +1847,8 @@
         <w:t xml:space="preserve">. Esta clase puede considerarse un servicio o entidad global que coordina las operaciones del gimnasio.</w:t>
       </w:r>
     </w:p>
-    <w:bookmarkEnd w:id="43"/>
-    <w:bookmarkStart w:id="44" w:name="equipo"/>
+    <w:bookmarkEnd w:id="48"/>
+    <w:bookmarkStart w:id="49" w:name="equipo-1"/>
     <w:p>
       <w:pPr>
         <w:pStyle w:val="Heading3"/>
@@ -2389,7 +1862,7 @@
         <w:pStyle w:val="Compact"/>
         <w:numPr>
           <w:ilvl w:val="0"/>
-          <w:numId w:val="1026"/>
+          <w:numId w:val="1022"/>
         </w:numPr>
       </w:pPr>
       <w:r>
@@ -2492,8 +1965,8 @@
         <w:t xml:space="preserve">. Los equipos son utilizados en las sesiones, pero en el modelo propuesto existen como entidades propias.</w:t>
       </w:r>
     </w:p>
-    <w:bookmarkEnd w:id="44"/>
-    <w:bookmarkStart w:id="45" w:name="clase"/>
+    <w:bookmarkEnd w:id="49"/>
+    <w:bookmarkStart w:id="50" w:name="clase"/>
     <w:p>
       <w:pPr>
         <w:pStyle w:val="Heading3"/>
@@ -2507,7 +1980,7 @@
         <w:pStyle w:val="Compact"/>
         <w:numPr>
           <w:ilvl w:val="0"/>
-          <w:numId w:val="1027"/>
+          <w:numId w:val="1023"/>
         </w:numPr>
       </w:pPr>
       <w:r>
@@ -2636,8 +2109,8 @@
         <w:t xml:space="preserve">(conduce la sesión), sin que exista dependencia de vida fuerte entre ellas.</w:t>
       </w:r>
     </w:p>
-    <w:bookmarkEnd w:id="45"/>
-    <w:bookmarkStart w:id="46" w:name="usuario"/>
+    <w:bookmarkEnd w:id="50"/>
+    <w:bookmarkStart w:id="51" w:name="usuario"/>
     <w:p>
       <w:pPr>
         <w:pStyle w:val="Heading3"/>
@@ -2651,7 +2124,7 @@
         <w:pStyle w:val="Compact"/>
         <w:numPr>
           <w:ilvl w:val="0"/>
-          <w:numId w:val="1028"/>
+          <w:numId w:val="1024"/>
         </w:numPr>
       </w:pPr>
       <w:r>
@@ -2780,8 +2253,8 @@
         <w:t xml:space="preserve">a través de herencia (generalización)</w:t>
       </w:r>
     </w:p>
-    <w:bookmarkEnd w:id="46"/>
-    <w:bookmarkStart w:id="47" w:name="cliente"/>
+    <w:bookmarkEnd w:id="51"/>
+    <w:bookmarkStart w:id="52" w:name="cliente-1"/>
     <w:p>
       <w:pPr>
         <w:pStyle w:val="Heading3"/>
@@ -2795,7 +2268,7 @@
         <w:pStyle w:val="Compact"/>
         <w:numPr>
           <w:ilvl w:val="0"/>
-          <w:numId w:val="1029"/>
+          <w:numId w:val="1025"/>
         </w:numPr>
       </w:pPr>
       <w:r>
@@ -2920,8 +2393,8 @@
         <w:t xml:space="preserve">. Modela las operaciones típicas de un socio del gimnasio.</w:t>
       </w:r>
     </w:p>
-    <w:bookmarkEnd w:id="47"/>
-    <w:bookmarkStart w:id="54" w:name="membresía"/>
+    <w:bookmarkEnd w:id="52"/>
+    <w:bookmarkStart w:id="59" w:name="membresía-1"/>
     <w:p>
       <w:pPr>
         <w:pStyle w:val="Heading3"/>
@@ -2967,7 +2440,7 @@
         <w:pStyle w:val="Compact"/>
         <w:numPr>
           <w:ilvl w:val="0"/>
-          <w:numId w:val="1030"/>
+          <w:numId w:val="1026"/>
         </w:numPr>
       </w:pPr>
       <w:r>
@@ -2986,7 +2459,7 @@
         <w:pStyle w:val="Compact"/>
         <w:numPr>
           <w:ilvl w:val="1"/>
-          <w:numId w:val="1031"/>
+          <w:numId w:val="1027"/>
         </w:numPr>
       </w:pPr>
       <w:r>
@@ -3004,7 +2477,7 @@
         <w:pStyle w:val="Compact"/>
         <w:numPr>
           <w:ilvl w:val="1"/>
-          <w:numId w:val="1031"/>
+          <w:numId w:val="1027"/>
         </w:numPr>
       </w:pPr>
       <w:r>
@@ -3022,7 +2495,7 @@
         <w:pStyle w:val="Compact"/>
         <w:numPr>
           <w:ilvl w:val="1"/>
-          <w:numId w:val="1031"/>
+          <w:numId w:val="1027"/>
         </w:numPr>
       </w:pPr>
       <w:r>
@@ -3044,18 +2517,18 @@
           <wp:inline>
             <wp:extent cx="2447925" cy="2438400"/>
             <wp:effectExtent b="0" l="0" r="0" t="0"/>
-            <wp:docPr descr="" title="" id="49" name="Picture"/>
+            <wp:docPr descr="" title="" id="54" name="Picture"/>
             <a:graphic>
               <a:graphicData uri="http://schemas.openxmlformats.org/drawingml/2006/picture">
                 <pic:pic>
                   <pic:nvPicPr>
-                    <pic:cNvPr descr="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" id="50" name="Picture"/>
+                    <pic:cNvPr descr="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" id="55" name="Picture"/>
                     <pic:cNvPicPr>
                       <a:picLocks noChangeArrowheads="1" noChangeAspect="1"/>
                     </pic:cNvPicPr>
                   </pic:nvPicPr>
                   <pic:blipFill>
-                    <a:blip r:embed="rId48"/>
+                    <a:blip r:embed="rId53"/>
                     <a:stretch>
                       <a:fillRect/>
                     </a:stretch>
@@ -3087,7 +2560,7 @@
         <w:pStyle w:val="Compact"/>
         <w:numPr>
           <w:ilvl w:val="0"/>
-          <w:numId w:val="1032"/>
+          <w:numId w:val="1028"/>
         </w:numPr>
       </w:pPr>
       <w:r>
@@ -3106,7 +2579,7 @@
         <w:pStyle w:val="Compact"/>
         <w:numPr>
           <w:ilvl w:val="1"/>
-          <w:numId w:val="1033"/>
+          <w:numId w:val="1029"/>
         </w:numPr>
       </w:pPr>
       <w:r>
@@ -3124,7 +2597,7 @@
         <w:pStyle w:val="Compact"/>
         <w:numPr>
           <w:ilvl w:val="1"/>
-          <w:numId w:val="1033"/>
+          <w:numId w:val="1029"/>
         </w:numPr>
       </w:pPr>
     </w:p>
@@ -3133,7 +2606,7 @@
         <w:pStyle w:val="Compact"/>
         <w:numPr>
           <w:ilvl w:val="2"/>
-          <w:numId w:val="1034"/>
+          <w:numId w:val="1030"/>
         </w:numPr>
       </w:pPr>
       <w:r>
@@ -3186,18 +2659,18 @@
           <wp:inline>
             <wp:extent cx="4362450" cy="7239000"/>
             <wp:effectExtent b="0" l="0" r="0" t="0"/>
-            <wp:docPr descr="" title="" id="52" name="Picture"/>
+            <wp:docPr descr="" title="" id="57" name="Picture"/>
             <a:graphic>
               <a:graphicData uri="http://schemas.openxmlformats.org/drawingml/2006/picture">
                 <pic:pic>
                   <pic:nvPicPr>
-                    <pic:cNvPr descr="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" id="53" name="Picture"/>
+                    <pic:cNvPr descr="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" id="58" name="Picture"/>
                     <pic:cNvPicPr>
                       <a:picLocks noChangeArrowheads="1" noChangeAspect="1"/>
                     </pic:cNvPicPr>
                   </pic:nvPicPr>
                   <pic:blipFill>
-                    <a:blip r:embed="rId51"/>
+                    <a:blip r:embed="rId56"/>
                     <a:stretch>
                       <a:fillRect/>
                     </a:stretch>
@@ -3224,8 +2697,8 @@
         </w:drawing>
       </w:r>
     </w:p>
-    <w:bookmarkEnd w:id="54"/>
-    <w:bookmarkStart w:id="55" w:name="entrenador"/>
+    <w:bookmarkEnd w:id="59"/>
+    <w:bookmarkStart w:id="60" w:name="entrenador-2"/>
     <w:p>
       <w:pPr>
         <w:pStyle w:val="Heading3"/>
@@ -3239,7 +2712,7 @@
         <w:pStyle w:val="Compact"/>
         <w:numPr>
           <w:ilvl w:val="0"/>
-          <w:numId w:val="1035"/>
+          <w:numId w:val="1031"/>
         </w:numPr>
       </w:pPr>
       <w:r>
@@ -3362,8 +2835,8 @@
         <w:t xml:space="preserve">puede gestionar sesiones de entrenamiento y asignar rutinas personalizadas.</w:t>
       </w:r>
     </w:p>
-    <w:bookmarkEnd w:id="55"/>
-    <w:bookmarkStart w:id="56" w:name="asistencia"/>
+    <w:bookmarkEnd w:id="60"/>
+    <w:bookmarkStart w:id="61" w:name="asistencia-1"/>
     <w:p>
       <w:pPr>
         <w:pStyle w:val="Heading3"/>
@@ -3377,7 +2850,7 @@
         <w:pStyle w:val="Compact"/>
         <w:numPr>
           <w:ilvl w:val="0"/>
-          <w:numId w:val="1036"/>
+          <w:numId w:val="1032"/>
         </w:numPr>
       </w:pPr>
       <w:r>
@@ -3389,7 +2862,7 @@
         <w:pStyle w:val="Compact"/>
         <w:numPr>
           <w:ilvl w:val="1"/>
-          <w:numId w:val="1037"/>
+          <w:numId w:val="1033"/>
         </w:numPr>
       </w:pPr>
       <w:r>
@@ -3401,16 +2874,16 @@
         <w:pStyle w:val="Compact"/>
         <w:numPr>
           <w:ilvl w:val="1"/>
-          <w:numId w:val="1037"/>
+          <w:numId w:val="1033"/>
         </w:numPr>
       </w:pPr>
       <w:r>
         <w:t xml:space="preserve">ver_historial_asistencias(): Permite al cliente ver su historial de asistencias a clases, ayudando a mantener un seguimiento de su participación</w:t>
       </w:r>
     </w:p>
-    <w:bookmarkEnd w:id="56"/>
-    <w:bookmarkEnd w:id="57"/>
-    <w:bookmarkStart w:id="61" w:name="relaciones-entre-clases"/>
+    <w:bookmarkEnd w:id="61"/>
+    <w:bookmarkEnd w:id="62"/>
+    <w:bookmarkStart w:id="66" w:name="relaciones-entre-clases"/>
     <w:p>
       <w:pPr>
         <w:pStyle w:val="Heading2"/>
@@ -3428,18 +2901,18 @@
           <wp:inline>
             <wp:extent cx="228600" cy="228600"/>
             <wp:effectExtent b="0" l="0" r="0" t="0"/>
-            <wp:docPr descr="" title="" id="59" name="Picture"/>
+            <wp:docPr descr="" title="" id="64" name="Picture"/>
             <a:graphic>
               <a:graphicData uri="http://schemas.openxmlformats.org/drawingml/2006/picture">
                 <pic:pic>
                   <pic:nvPicPr>
-                    <pic:cNvPr descr="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" id="60" name="Picture"/>
+                    <pic:cNvPr descr="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" id="65" name="Picture"/>
                     <pic:cNvPicPr>
                       <a:picLocks noChangeArrowheads="1" noChangeAspect="1"/>
                     </pic:cNvPicPr>
                   </pic:nvPicPr>
                   <pic:blipFill>
-                    <a:blip r:embed="rId58"/>
+                    <a:blip r:embed="rId63"/>
                     <a:stretch>
                       <a:fillRect/>
                     </a:stretch>
@@ -3474,8 +2947,1321 @@
         <w:t xml:space="preserve">Agregar explicacion de las relaciones entre las clases y como se enlazan</w:t>
       </w:r>
     </w:p>
-    <w:bookmarkEnd w:id="61"/>
-    <w:bookmarkStart w:id="65" w:name="diagrama-de-clases-uml"/>
+    <w:bookmarkEnd w:id="66"/>
+    <w:bookmarkStart w:id="74" w:name="X64c3babc752ed16ced7cd6429f8a4dbd6ef680e"/>
+    <w:p>
+      <w:pPr>
+        <w:pStyle w:val="Heading2"/>
+      </w:pPr>
+      <w:r>
+        <w:t xml:space="preserve">Análisis De Los Flujos Principales E Interacciones</w:t>
+      </w:r>
+    </w:p>
+    <w:p>
+      <w:pPr>
+        <w:pStyle w:val="FirstParagraph"/>
+      </w:pPr>
+      <w:r>
+        <w:t xml:space="preserve">Basado en los casos de usos que se identifican podemos intuir y analizar los siguientes flujos principales sobre las interactions entre los actores y components del sistema:</w:t>
+      </w:r>
+    </w:p>
+    <w:bookmarkStart w:id="67" w:name="gestion-de-usuarios-y-acceso"/>
+    <w:p>
+      <w:pPr>
+        <w:pStyle w:val="Heading3"/>
+      </w:pPr>
+      <w:r>
+        <w:t xml:space="preserve">1 .</w:t>
+      </w:r>
+      <w:r>
+        <w:t xml:space="preserve"> </w:t>
+      </w:r>
+      <w:r>
+        <w:rPr>
+          <w:b/>
+          <w:bCs/>
+        </w:rPr>
+        <w:t xml:space="preserve">Gestion De Usuarios Y acceso</w:t>
+      </w:r>
+    </w:p>
+    <w:p>
+      <w:pPr>
+        <w:pStyle w:val="Compact"/>
+        <w:numPr>
+          <w:ilvl w:val="0"/>
+          <w:numId w:val="1034"/>
+        </w:numPr>
+      </w:pPr>
+      <w:r>
+        <w:rPr>
+          <w:b/>
+          <w:bCs/>
+        </w:rPr>
+        <w:t xml:space="preserve">Durante el registro de un nuevo usuario</w:t>
+      </w:r>
+    </w:p>
+    <w:p>
+      <w:pPr>
+        <w:pStyle w:val="Compact"/>
+        <w:numPr>
+          <w:ilvl w:val="1"/>
+          <w:numId w:val="1035"/>
+        </w:numPr>
+      </w:pPr>
+      <w:r>
+        <w:t xml:space="preserve">Un administrador inicia el proceso de registro en el Sistema</w:t>
+      </w:r>
+    </w:p>
+    <w:p>
+      <w:pPr>
+        <w:pStyle w:val="Compact"/>
+        <w:numPr>
+          <w:ilvl w:val="1"/>
+          <w:numId w:val="1035"/>
+        </w:numPr>
+      </w:pPr>
+      <w:r>
+        <w:t xml:space="preserve">El sistema solicita datos básicos (nombre, contacto, etc)</w:t>
+      </w:r>
+    </w:p>
+    <w:p>
+      <w:pPr>
+        <w:pStyle w:val="Compact"/>
+        <w:numPr>
+          <w:ilvl w:val="1"/>
+          <w:numId w:val="1035"/>
+        </w:numPr>
+      </w:pPr>
+      <w:r>
+        <w:t xml:space="preserve">Se selecciona el tipo de usuario (cliente o personal)</w:t>
+      </w:r>
+    </w:p>
+    <w:p>
+      <w:pPr>
+        <w:pStyle w:val="Compact"/>
+        <w:numPr>
+          <w:ilvl w:val="1"/>
+          <w:numId w:val="1035"/>
+        </w:numPr>
+      </w:pPr>
+      <w:r>
+        <w:t xml:space="preserve">Si es cliente se vincula con una membership</w:t>
+      </w:r>
+    </w:p>
+    <w:p>
+      <w:pPr>
+        <w:pStyle w:val="Compact"/>
+        <w:numPr>
+          <w:ilvl w:val="1"/>
+          <w:numId w:val="1035"/>
+        </w:numPr>
+      </w:pPr>
+      <w:r>
+        <w:t xml:space="preserve">El sistema valida la information proporcionada</w:t>
+      </w:r>
+    </w:p>
+    <w:p>
+      <w:pPr>
+        <w:pStyle w:val="Compact"/>
+        <w:numPr>
+          <w:ilvl w:val="1"/>
+          <w:numId w:val="1035"/>
+        </w:numPr>
+      </w:pPr>
+      <w:r>
+        <w:t xml:space="preserve">Se generan credenciales para el ingreso</w:t>
+      </w:r>
+    </w:p>
+    <w:p>
+      <w:pPr>
+        <w:pStyle w:val="Compact"/>
+        <w:numPr>
+          <w:ilvl w:val="1"/>
+          <w:numId w:val="1035"/>
+        </w:numPr>
+      </w:pPr>
+      <w:r>
+        <w:t xml:space="preserve">El usuario recibe notificación de registro existo con credenciales</w:t>
+      </w:r>
+    </w:p>
+    <w:p>
+      <w:pPr>
+        <w:pStyle w:val="Compact"/>
+        <w:numPr>
+          <w:ilvl w:val="0"/>
+          <w:numId w:val="1034"/>
+        </w:numPr>
+      </w:pPr>
+      <w:r>
+        <w:rPr>
+          <w:b/>
+          <w:bCs/>
+        </w:rPr>
+        <w:t xml:space="preserve">Interacciones clave:</w:t>
+      </w:r>
+    </w:p>
+    <w:p>
+      <w:pPr>
+        <w:pStyle w:val="Compact"/>
+        <w:numPr>
+          <w:ilvl w:val="1"/>
+          <w:numId w:val="1036"/>
+        </w:numPr>
+      </w:pPr>
+      <w:r>
+        <w:rPr>
+          <w:rStyle w:val="VerbatimChar"/>
+        </w:rPr>
+        <w:t xml:space="preserve">Usuario</w:t>
+      </w:r>
+      <w:r>
+        <w:t xml:space="preserve"> ↔ </w:t>
+      </w:r>
+      <w:r>
+        <w:rPr>
+          <w:rStyle w:val="VerbatimChar"/>
+        </w:rPr>
+        <w:t xml:space="preserve">Membresía</w:t>
+      </w:r>
+      <w:r>
+        <w:t xml:space="preserve">: Al registrar un cliente, debe asociarse con un tipo de membresía</w:t>
+      </w:r>
+    </w:p>
+    <w:p>
+      <w:pPr>
+        <w:pStyle w:val="Compact"/>
+        <w:numPr>
+          <w:ilvl w:val="1"/>
+          <w:numId w:val="1036"/>
+        </w:numPr>
+      </w:pPr>
+      <w:r>
+        <w:rPr>
+          <w:rStyle w:val="VerbatimChar"/>
+        </w:rPr>
+        <w:t xml:space="preserve">Usuario</w:t>
+      </w:r>
+      <w:r>
+        <w:t xml:space="preserve"> ↔ </w:t>
+      </w:r>
+      <w:r>
+        <w:rPr>
+          <w:rStyle w:val="VerbatimChar"/>
+        </w:rPr>
+        <w:t xml:space="preserve">Gimnasio</w:t>
+      </w:r>
+      <w:r>
+        <w:t xml:space="preserve">: Los usuarios registrados pueden acceder a las instalaciones atreves de credenciales</w:t>
+      </w:r>
+    </w:p>
+    <w:bookmarkEnd w:id="67"/>
+    <w:bookmarkStart w:id="68" w:name="administration-de-instalaciones"/>
+    <w:p>
+      <w:pPr>
+        <w:pStyle w:val="Heading3"/>
+      </w:pPr>
+      <w:r>
+        <w:t xml:space="preserve">2.</w:t>
+      </w:r>
+      <w:r>
+        <w:t xml:space="preserve"> </w:t>
+      </w:r>
+      <w:r>
+        <w:rPr>
+          <w:b/>
+          <w:bCs/>
+        </w:rPr>
+        <w:t xml:space="preserve">Administration De instalaciones</w:t>
+      </w:r>
+    </w:p>
+    <w:p>
+      <w:pPr>
+        <w:pStyle w:val="Compact"/>
+        <w:numPr>
+          <w:ilvl w:val="0"/>
+          <w:numId w:val="1037"/>
+        </w:numPr>
+      </w:pPr>
+      <w:r>
+        <w:rPr>
+          <w:b/>
+          <w:bCs/>
+        </w:rPr>
+        <w:t xml:space="preserve">Gestión de espacios:</w:t>
+      </w:r>
+    </w:p>
+    <w:p>
+      <w:pPr>
+        <w:pStyle w:val="Compact"/>
+        <w:numPr>
+          <w:ilvl w:val="1"/>
+          <w:numId w:val="1038"/>
+        </w:numPr>
+      </w:pPr>
+      <w:r>
+        <w:t xml:space="preserve">El administrador accede al módulo de gestión de espacios</w:t>
+      </w:r>
+    </w:p>
+    <w:p>
+      <w:pPr>
+        <w:pStyle w:val="Compact"/>
+        <w:numPr>
+          <w:ilvl w:val="1"/>
+          <w:numId w:val="1038"/>
+        </w:numPr>
+      </w:pPr>
+      <w:r>
+        <w:t xml:space="preserve">Visualiza la distribución actual de las instalaciones</w:t>
+      </w:r>
+    </w:p>
+    <w:p>
+      <w:pPr>
+        <w:pStyle w:val="Compact"/>
+        <w:numPr>
+          <w:ilvl w:val="1"/>
+          <w:numId w:val="1038"/>
+        </w:numPr>
+      </w:pPr>
+      <w:r>
+        <w:t xml:space="preserve">Asigna equipos específicos a cada área</w:t>
+      </w:r>
+    </w:p>
+    <w:p>
+      <w:pPr>
+        <w:pStyle w:val="Compact"/>
+        <w:numPr>
+          <w:ilvl w:val="1"/>
+          <w:numId w:val="1038"/>
+        </w:numPr>
+      </w:pPr>
+      <w:r>
+        <w:t xml:space="preserve">Configura horarios de disponibilidad de instalaciones</w:t>
+      </w:r>
+    </w:p>
+    <w:p>
+      <w:pPr>
+        <w:pStyle w:val="Compact"/>
+        <w:numPr>
+          <w:ilvl w:val="1"/>
+          <w:numId w:val="1038"/>
+        </w:numPr>
+      </w:pPr>
+      <w:r>
+        <w:t xml:space="preserve">El sistema actualiza la información y la hace visible para los usuarios</w:t>
+      </w:r>
+    </w:p>
+    <w:p>
+      <w:pPr>
+        <w:pStyle w:val="FirstParagraph"/>
+      </w:pPr>
+      <w:r>
+        <w:rPr>
+          <w:b/>
+          <w:bCs/>
+        </w:rPr>
+        <w:t xml:space="preserve">Interacciones clave:</w:t>
+      </w:r>
+    </w:p>
+    <w:p>
+      <w:pPr>
+        <w:pStyle w:val="Compact"/>
+        <w:numPr>
+          <w:ilvl w:val="0"/>
+          <w:numId w:val="1039"/>
+        </w:numPr>
+      </w:pPr>
+      <w:r>
+        <w:rPr>
+          <w:rStyle w:val="VerbatimChar"/>
+        </w:rPr>
+        <w:t xml:space="preserve">Gimnasio</w:t>
+      </w:r>
+      <w:r>
+        <w:t xml:space="preserve"> ↔ </w:t>
+      </w:r>
+      <w:r>
+        <w:rPr>
+          <w:rStyle w:val="VerbatimChar"/>
+        </w:rPr>
+        <w:t xml:space="preserve">Equipo</w:t>
+      </w:r>
+      <w:r>
+        <w:t xml:space="preserve">: El gimnasio contiene diversos equipos distribuidos en sus espacios</w:t>
+      </w:r>
+    </w:p>
+    <w:p>
+      <w:pPr>
+        <w:pStyle w:val="Compact"/>
+        <w:numPr>
+          <w:ilvl w:val="0"/>
+          <w:numId w:val="1039"/>
+        </w:numPr>
+      </w:pPr>
+      <w:r>
+        <w:rPr>
+          <w:rStyle w:val="VerbatimChar"/>
+        </w:rPr>
+        <w:t xml:space="preserve">Gimnasio</w:t>
+      </w:r>
+      <w:r>
+        <w:t xml:space="preserve"> ↔ </w:t>
+      </w:r>
+      <w:r>
+        <w:rPr>
+          <w:rStyle w:val="VerbatimChar"/>
+        </w:rPr>
+        <w:t xml:space="preserve">Clase</w:t>
+      </w:r>
+      <w:r>
+        <w:t xml:space="preserve">: Las clases se asignan a espacios específicos dentro del gimnasio</w:t>
+      </w:r>
+    </w:p>
+    <w:bookmarkEnd w:id="68"/>
+    <w:bookmarkStart w:id="69" w:name="control-de-equipo"/>
+    <w:p>
+      <w:pPr>
+        <w:pStyle w:val="Heading3"/>
+      </w:pPr>
+      <w:r>
+        <w:t xml:space="preserve">3.</w:t>
+      </w:r>
+      <w:r>
+        <w:t xml:space="preserve"> </w:t>
+      </w:r>
+      <w:r>
+        <w:rPr>
+          <w:b/>
+          <w:bCs/>
+        </w:rPr>
+        <w:t xml:space="preserve">Control De equipo</w:t>
+      </w:r>
+    </w:p>
+    <w:p>
+      <w:pPr>
+        <w:pStyle w:val="FirstParagraph"/>
+      </w:pPr>
+      <w:r>
+        <w:rPr>
+          <w:b/>
+          <w:bCs/>
+        </w:rPr>
+        <w:t xml:space="preserve">Programación de mantenimiento:</w:t>
+      </w:r>
+    </w:p>
+    <w:p>
+      <w:pPr>
+        <w:pStyle w:val="Compact"/>
+        <w:numPr>
+          <w:ilvl w:val="0"/>
+          <w:numId w:val="1040"/>
+        </w:numPr>
+      </w:pPr>
+      <w:r>
+        <w:t xml:space="preserve">El administrador identifica equipos que requieren mantenimiento</w:t>
+      </w:r>
+    </w:p>
+    <w:p>
+      <w:pPr>
+        <w:pStyle w:val="Compact"/>
+        <w:numPr>
+          <w:ilvl w:val="0"/>
+          <w:numId w:val="1040"/>
+        </w:numPr>
+      </w:pPr>
+      <w:r>
+        <w:t xml:space="preserve">Programa fechas para revisión o reparación</w:t>
+      </w:r>
+    </w:p>
+    <w:p>
+      <w:pPr>
+        <w:pStyle w:val="Compact"/>
+        <w:numPr>
+          <w:ilvl w:val="0"/>
+          <w:numId w:val="1040"/>
+        </w:numPr>
+      </w:pPr>
+      <w:r>
+        <w:t xml:space="preserve">El sistema marca el equipo como "En mantenimiento"</w:t>
+      </w:r>
+    </w:p>
+    <w:p>
+      <w:pPr>
+        <w:pStyle w:val="Compact"/>
+        <w:numPr>
+          <w:ilvl w:val="0"/>
+          <w:numId w:val="1040"/>
+        </w:numPr>
+      </w:pPr>
+      <w:r>
+        <w:t xml:space="preserve">Se notifica al personal relevante</w:t>
+      </w:r>
+    </w:p>
+    <w:p>
+      <w:pPr>
+        <w:pStyle w:val="Compact"/>
+        <w:numPr>
+          <w:ilvl w:val="0"/>
+          <w:numId w:val="1040"/>
+        </w:numPr>
+      </w:pPr>
+      <w:r>
+        <w:t xml:space="preserve">Al completar el servicio, se actualiza el estado del equipo</w:t>
+      </w:r>
+    </w:p>
+    <w:p>
+      <w:pPr>
+        <w:pStyle w:val="Compact"/>
+        <w:numPr>
+          <w:ilvl w:val="0"/>
+          <w:numId w:val="1040"/>
+        </w:numPr>
+      </w:pPr>
+      <w:r>
+        <w:t xml:space="preserve">El sistema registra el historial de mantenimiento</w:t>
+      </w:r>
+    </w:p>
+    <w:p>
+      <w:pPr>
+        <w:pStyle w:val="FirstParagraph"/>
+      </w:pPr>
+      <w:r>
+        <w:rPr>
+          <w:b/>
+          <w:bCs/>
+        </w:rPr>
+        <w:t xml:space="preserve">Interacciones clave:</w:t>
+      </w:r>
+    </w:p>
+    <w:p>
+      <w:pPr>
+        <w:pStyle w:val="Compact"/>
+        <w:numPr>
+          <w:ilvl w:val="0"/>
+          <w:numId w:val="1041"/>
+        </w:numPr>
+      </w:pPr>
+      <w:r>
+        <w:rPr>
+          <w:rStyle w:val="VerbatimChar"/>
+        </w:rPr>
+        <w:t xml:space="preserve">Equipo</w:t>
+      </w:r>
+      <w:r>
+        <w:t xml:space="preserve"> ↔ </w:t>
+      </w:r>
+      <w:r>
+        <w:rPr>
+          <w:rStyle w:val="VerbatimChar"/>
+        </w:rPr>
+        <w:t xml:space="preserve">Clase</w:t>
+      </w:r>
+      <w:r>
+        <w:t xml:space="preserve">: La disponibilidad de equipos afecta la programación de clases</w:t>
+      </w:r>
+    </w:p>
+    <w:p>
+      <w:pPr>
+        <w:pStyle w:val="Compact"/>
+        <w:numPr>
+          <w:ilvl w:val="0"/>
+          <w:numId w:val="1041"/>
+        </w:numPr>
+      </w:pPr>
+      <w:r>
+        <w:rPr>
+          <w:rStyle w:val="VerbatimChar"/>
+        </w:rPr>
+        <w:t xml:space="preserve">Equipo</w:t>
+      </w:r>
+      <w:r>
+        <w:t xml:space="preserve"> ↔ </w:t>
+      </w:r>
+      <w:r>
+        <w:rPr>
+          <w:rStyle w:val="VerbatimChar"/>
+        </w:rPr>
+        <w:t xml:space="preserve">Gimnasio</w:t>
+      </w:r>
+      <w:r>
+        <w:t xml:space="preserve">: El inventario de equipos es parte integral del gimnasio</w:t>
+      </w:r>
+    </w:p>
+    <w:bookmarkEnd w:id="69"/>
+    <w:bookmarkStart w:id="70" w:name="programación-de-actividades"/>
+    <w:p>
+      <w:pPr>
+        <w:pStyle w:val="Heading3"/>
+      </w:pPr>
+      <w:r>
+        <w:t xml:space="preserve">4.</w:t>
+      </w:r>
+      <w:r>
+        <w:t xml:space="preserve"> </w:t>
+      </w:r>
+      <w:r>
+        <w:rPr>
+          <w:b/>
+          <w:bCs/>
+        </w:rPr>
+        <w:t xml:space="preserve">Programación De actividades</w:t>
+      </w:r>
+    </w:p>
+    <w:p>
+      <w:pPr>
+        <w:pStyle w:val="FirstParagraph"/>
+      </w:pPr>
+      <w:r>
+        <w:t xml:space="preserve"> </w:t>
+      </w:r>
+      <w:r>
+        <w:rPr>
+          <w:b/>
+          <w:bCs/>
+        </w:rPr>
+        <w:t xml:space="preserve">Creación de clases grupales:</w:t>
+      </w:r>
+    </w:p>
+    <w:p>
+      <w:pPr>
+        <w:pStyle w:val="Compact"/>
+        <w:numPr>
+          <w:ilvl w:val="0"/>
+          <w:numId w:val="1042"/>
+        </w:numPr>
+      </w:pPr>
+      <w:r>
+        <w:t xml:space="preserve">El entrenador accede al módulo de programación</w:t>
+      </w:r>
+    </w:p>
+    <w:p>
+      <w:pPr>
+        <w:pStyle w:val="Compact"/>
+        <w:numPr>
+          <w:ilvl w:val="0"/>
+          <w:numId w:val="1042"/>
+        </w:numPr>
+      </w:pPr>
+      <w:r>
+        <w:t xml:space="preserve">Define el tipo de clase (yoga, spinning, etc.)</w:t>
+      </w:r>
+    </w:p>
+    <w:p>
+      <w:pPr>
+        <w:pStyle w:val="Compact"/>
+        <w:numPr>
+          <w:ilvl w:val="0"/>
+          <w:numId w:val="1042"/>
+        </w:numPr>
+      </w:pPr>
+      <w:r>
+        <w:t xml:space="preserve">Establece fecha, hora y duración</w:t>
+      </w:r>
+    </w:p>
+    <w:p>
+      <w:pPr>
+        <w:pStyle w:val="Compact"/>
+        <w:numPr>
+          <w:ilvl w:val="0"/>
+          <w:numId w:val="1042"/>
+        </w:numPr>
+      </w:pPr>
+      <w:r>
+        <w:t xml:space="preserve">Asigna un espacio específico</w:t>
+      </w:r>
+    </w:p>
+    <w:p>
+      <w:pPr>
+        <w:pStyle w:val="Compact"/>
+        <w:numPr>
+          <w:ilvl w:val="0"/>
+          <w:numId w:val="1042"/>
+        </w:numPr>
+      </w:pPr>
+      <w:r>
+        <w:t xml:space="preserve">Define capacidad máxima</w:t>
+      </w:r>
+    </w:p>
+    <w:p>
+      <w:pPr>
+        <w:pStyle w:val="Compact"/>
+        <w:numPr>
+          <w:ilvl w:val="0"/>
+          <w:numId w:val="1042"/>
+        </w:numPr>
+      </w:pPr>
+      <w:r>
+        <w:t xml:space="preserve">El sistema verifica disponibilidad y no conflictos</w:t>
+      </w:r>
+    </w:p>
+    <w:p>
+      <w:pPr>
+        <w:pStyle w:val="Compact"/>
+        <w:numPr>
+          <w:ilvl w:val="0"/>
+          <w:numId w:val="1042"/>
+        </w:numPr>
+      </w:pPr>
+      <w:r>
+        <w:t xml:space="preserve">La clase se publica y queda disponible para inscripción</w:t>
+      </w:r>
+    </w:p>
+    <w:p>
+      <w:pPr>
+        <w:pStyle w:val="FirstParagraph"/>
+      </w:pPr>
+      <w:r>
+        <w:rPr>
+          <w:b/>
+          <w:bCs/>
+        </w:rPr>
+        <w:t xml:space="preserve">Interacciones clave:</w:t>
+      </w:r>
+    </w:p>
+    <w:p>
+      <w:pPr>
+        <w:pStyle w:val="Compact"/>
+        <w:numPr>
+          <w:ilvl w:val="0"/>
+          <w:numId w:val="1043"/>
+        </w:numPr>
+      </w:pPr>
+      <w:r>
+        <w:rPr>
+          <w:rStyle w:val="VerbatimChar"/>
+        </w:rPr>
+        <w:t xml:space="preserve">Clase</w:t>
+      </w:r>
+      <w:r>
+        <w:t xml:space="preserve"> ↔ </w:t>
+      </w:r>
+      <w:r>
+        <w:rPr>
+          <w:rStyle w:val="VerbatimChar"/>
+        </w:rPr>
+        <w:t xml:space="preserve">Entrenador</w:t>
+      </w:r>
+      <w:r>
+        <w:t xml:space="preserve">: Cada clase es impartida por un entrenador específico</w:t>
+      </w:r>
+    </w:p>
+    <w:p>
+      <w:pPr>
+        <w:pStyle w:val="Compact"/>
+        <w:numPr>
+          <w:ilvl w:val="0"/>
+          <w:numId w:val="1043"/>
+        </w:numPr>
+      </w:pPr>
+      <w:r>
+        <w:rPr>
+          <w:rStyle w:val="VerbatimChar"/>
+        </w:rPr>
+        <w:t xml:space="preserve">Clase</w:t>
+      </w:r>
+      <w:r>
+        <w:t xml:space="preserve"> ↔ </w:t>
+      </w:r>
+      <w:r>
+        <w:rPr>
+          <w:rStyle w:val="VerbatimChar"/>
+        </w:rPr>
+        <w:t xml:space="preserve">Cliente</w:t>
+      </w:r>
+      <w:r>
+        <w:t xml:space="preserve">: Los clientes se inscriben en las clases</w:t>
+      </w:r>
+    </w:p>
+    <w:p>
+      <w:pPr>
+        <w:pStyle w:val="Compact"/>
+        <w:numPr>
+          <w:ilvl w:val="0"/>
+          <w:numId w:val="1043"/>
+        </w:numPr>
+      </w:pPr>
+      <w:r>
+        <w:rPr>
+          <w:rStyle w:val="VerbatimChar"/>
+        </w:rPr>
+        <w:t xml:space="preserve">Clase</w:t>
+      </w:r>
+      <w:r>
+        <w:t xml:space="preserve"> ↔ </w:t>
+      </w:r>
+      <w:r>
+        <w:rPr>
+          <w:rStyle w:val="VerbatimChar"/>
+        </w:rPr>
+        <w:t xml:space="preserve">Asistencia</w:t>
+      </w:r>
+      <w:r>
+        <w:t xml:space="preserve">: El sistema registra la asistencia a cada clase</w:t>
+      </w:r>
+    </w:p>
+    <w:bookmarkEnd w:id="70"/>
+    <w:bookmarkStart w:id="71" w:name="gestión-de-membresías"/>
+    <w:p>
+      <w:pPr>
+        <w:pStyle w:val="Heading3"/>
+      </w:pPr>
+      <w:r>
+        <w:t xml:space="preserve">5.</w:t>
+      </w:r>
+      <w:r>
+        <w:t xml:space="preserve"> </w:t>
+      </w:r>
+      <w:r>
+        <w:rPr>
+          <w:b/>
+          <w:bCs/>
+        </w:rPr>
+        <w:t xml:space="preserve">Gestión De membresías</w:t>
+      </w:r>
+    </w:p>
+    <w:p>
+      <w:pPr>
+        <w:pStyle w:val="FirstParagraph"/>
+      </w:pPr>
+      <w:r>
+        <w:rPr>
+          <w:b/>
+          <w:bCs/>
+        </w:rPr>
+        <w:t xml:space="preserve">Flujo principal - Renovación de planes:</w:t>
+      </w:r>
+    </w:p>
+    <w:p>
+      <w:pPr>
+        <w:pStyle w:val="Compact"/>
+        <w:numPr>
+          <w:ilvl w:val="0"/>
+          <w:numId w:val="1044"/>
+        </w:numPr>
+      </w:pPr>
+      <w:r>
+        <w:t xml:space="preserve">El cliente o recepcionista inicia el proceso de renovación</w:t>
+      </w:r>
+    </w:p>
+    <w:p>
+      <w:pPr>
+        <w:pStyle w:val="Compact"/>
+        <w:numPr>
+          <w:ilvl w:val="0"/>
+          <w:numId w:val="1044"/>
+        </w:numPr>
+      </w:pPr>
+      <w:r>
+        <w:t xml:space="preserve">El sistema muestra el estado actual y opciones disponibles</w:t>
+      </w:r>
+    </w:p>
+    <w:p>
+      <w:pPr>
+        <w:pStyle w:val="Compact"/>
+        <w:numPr>
+          <w:ilvl w:val="0"/>
+          <w:numId w:val="1044"/>
+        </w:numPr>
+      </w:pPr>
+      <w:r>
+        <w:t xml:space="preserve">Se selecciona el nuevo período de vigencia</w:t>
+      </w:r>
+    </w:p>
+    <w:p>
+      <w:pPr>
+        <w:pStyle w:val="Compact"/>
+        <w:numPr>
+          <w:ilvl w:val="0"/>
+          <w:numId w:val="1044"/>
+        </w:numPr>
+      </w:pPr>
+      <w:r>
+        <w:t xml:space="preserve">Se aplican promociones si corresponde</w:t>
+      </w:r>
+    </w:p>
+    <w:p>
+      <w:pPr>
+        <w:pStyle w:val="Compact"/>
+        <w:numPr>
+          <w:ilvl w:val="0"/>
+          <w:numId w:val="1044"/>
+        </w:numPr>
+      </w:pPr>
+      <w:r>
+        <w:t xml:space="preserve">Se procesa el pago</w:t>
+      </w:r>
+    </w:p>
+    <w:p>
+      <w:pPr>
+        <w:pStyle w:val="Compact"/>
+        <w:numPr>
+          <w:ilvl w:val="0"/>
+          <w:numId w:val="1044"/>
+        </w:numPr>
+      </w:pPr>
+      <w:r>
+        <w:t xml:space="preserve">El sistema actualiza la fecha de vencimiento</w:t>
+      </w:r>
+    </w:p>
+    <w:p>
+      <w:pPr>
+        <w:pStyle w:val="Compact"/>
+        <w:numPr>
+          <w:ilvl w:val="0"/>
+          <w:numId w:val="1044"/>
+        </w:numPr>
+      </w:pPr>
+      <w:r>
+        <w:t xml:space="preserve">Se notifica la renovación exitosa</w:t>
+      </w:r>
+    </w:p>
+    <w:p>
+      <w:pPr>
+        <w:pStyle w:val="FirstParagraph"/>
+      </w:pPr>
+      <w:r>
+        <w:rPr>
+          <w:b/>
+          <w:bCs/>
+        </w:rPr>
+        <w:t xml:space="preserve">Interacciones clave:</w:t>
+      </w:r>
+    </w:p>
+    <w:p>
+      <w:pPr>
+        <w:pStyle w:val="Compact"/>
+        <w:numPr>
+          <w:ilvl w:val="0"/>
+          <w:numId w:val="1045"/>
+        </w:numPr>
+      </w:pPr>
+      <w:r>
+        <w:rPr>
+          <w:rStyle w:val="VerbatimChar"/>
+        </w:rPr>
+        <w:t xml:space="preserve">Membresía</w:t>
+      </w:r>
+      <w:r>
+        <w:t xml:space="preserve"> ↔ </w:t>
+      </w:r>
+      <w:r>
+        <w:rPr>
+          <w:rStyle w:val="VerbatimChar"/>
+        </w:rPr>
+        <w:t xml:space="preserve">Cliente</w:t>
+      </w:r>
+      <w:r>
+        <w:t xml:space="preserve">: Cada cliente tiene asociada una membresía con características específicas</w:t>
+      </w:r>
+    </w:p>
+    <w:p>
+      <w:pPr>
+        <w:pStyle w:val="Compact"/>
+        <w:numPr>
+          <w:ilvl w:val="0"/>
+          <w:numId w:val="1045"/>
+        </w:numPr>
+      </w:pPr>
+      <w:r>
+        <w:rPr>
+          <w:rStyle w:val="VerbatimChar"/>
+        </w:rPr>
+        <w:t xml:space="preserve">Membresía</w:t>
+      </w:r>
+      <w:r>
+        <w:t xml:space="preserve"> ↔ </w:t>
+      </w:r>
+      <w:r>
+        <w:rPr>
+          <w:rStyle w:val="VerbatimChar"/>
+        </w:rPr>
+        <w:t xml:space="preserve">Clase</w:t>
+      </w:r>
+      <w:r>
+        <w:t xml:space="preserve">: El tipo de membresía podría determina el acceso a ciertas clases</w:t>
+      </w:r>
+    </w:p>
+    <w:bookmarkEnd w:id="71"/>
+    <w:bookmarkStart w:id="72" w:name="control-de-asistencia"/>
+    <w:p>
+      <w:pPr>
+        <w:pStyle w:val="Heading3"/>
+      </w:pPr>
+      <w:r>
+        <w:t xml:space="preserve">6.</w:t>
+      </w:r>
+      <w:r>
+        <w:t xml:space="preserve"> </w:t>
+      </w:r>
+      <w:r>
+        <w:rPr>
+          <w:b/>
+          <w:bCs/>
+        </w:rPr>
+        <w:t xml:space="preserve">Control De asistencia</w:t>
+      </w:r>
+    </w:p>
+    <w:p>
+      <w:pPr>
+        <w:pStyle w:val="FirstParagraph"/>
+      </w:pPr>
+      <w:r>
+        <w:rPr>
+          <w:b/>
+          <w:bCs/>
+        </w:rPr>
+        <w:t xml:space="preserve">Registro de entrada/salida:</w:t>
+      </w:r>
+    </w:p>
+    <w:p>
+      <w:pPr>
+        <w:pStyle w:val="Compact"/>
+        <w:numPr>
+          <w:ilvl w:val="0"/>
+          <w:numId w:val="1046"/>
+        </w:numPr>
+      </w:pPr>
+      <w:r>
+        <w:t xml:space="preserve">El cliente se identifica en el punto de acceso (tarjeta, biometría, etc.)</w:t>
+      </w:r>
+    </w:p>
+    <w:p>
+      <w:pPr>
+        <w:pStyle w:val="Compact"/>
+        <w:numPr>
+          <w:ilvl w:val="0"/>
+          <w:numId w:val="1046"/>
+        </w:numPr>
+      </w:pPr>
+      <w:r>
+        <w:t xml:space="preserve">El sistema verifica la vigencia de la membresía</w:t>
+      </w:r>
+    </w:p>
+    <w:p>
+      <w:pPr>
+        <w:pStyle w:val="Compact"/>
+        <w:numPr>
+          <w:ilvl w:val="0"/>
+          <w:numId w:val="1046"/>
+        </w:numPr>
+      </w:pPr>
+      <w:r>
+        <w:t xml:space="preserve">Se registra la fecha y hora de entrada</w:t>
+      </w:r>
+    </w:p>
+    <w:p>
+      <w:pPr>
+        <w:pStyle w:val="Compact"/>
+        <w:numPr>
+          <w:ilvl w:val="0"/>
+          <w:numId w:val="1046"/>
+        </w:numPr>
+      </w:pPr>
+      <w:r>
+        <w:t xml:space="preserve">Al salir, el cliente se identifica nuevamente</w:t>
+      </w:r>
+    </w:p>
+    <w:p>
+      <w:pPr>
+        <w:pStyle w:val="Compact"/>
+        <w:numPr>
+          <w:ilvl w:val="0"/>
+          <w:numId w:val="1046"/>
+        </w:numPr>
+      </w:pPr>
+      <w:r>
+        <w:t xml:space="preserve">El sistema registra la hora de salida</w:t>
+      </w:r>
+    </w:p>
+    <w:p>
+      <w:pPr>
+        <w:pStyle w:val="Compact"/>
+        <w:numPr>
+          <w:ilvl w:val="0"/>
+          <w:numId w:val="1046"/>
+        </w:numPr>
+      </w:pPr>
+      <w:r>
+        <w:t xml:space="preserve">Se actualiza el historial de asistencia del cliente</w:t>
+      </w:r>
+    </w:p>
+    <w:p>
+      <w:pPr>
+        <w:pStyle w:val="FirstParagraph"/>
+      </w:pPr>
+      <w:r>
+        <w:rPr>
+          <w:b/>
+          <w:bCs/>
+        </w:rPr>
+        <w:t xml:space="preserve">Interacciones clave:</w:t>
+      </w:r>
+    </w:p>
+    <w:p>
+      <w:pPr>
+        <w:pStyle w:val="Compact"/>
+        <w:numPr>
+          <w:ilvl w:val="0"/>
+          <w:numId w:val="1047"/>
+        </w:numPr>
+      </w:pPr>
+      <w:r>
+        <w:rPr>
+          <w:rStyle w:val="VerbatimChar"/>
+        </w:rPr>
+        <w:t xml:space="preserve">Asistencia</w:t>
+      </w:r>
+      <w:r>
+        <w:t xml:space="preserve"> ↔ </w:t>
+      </w:r>
+      <w:r>
+        <w:rPr>
+          <w:rStyle w:val="VerbatimChar"/>
+        </w:rPr>
+        <w:t xml:space="preserve">Cliente</w:t>
+      </w:r>
+      <w:r>
+        <w:t xml:space="preserve">: Se registra cada visita del cliente</w:t>
+      </w:r>
+    </w:p>
+    <w:p>
+      <w:pPr>
+        <w:pStyle w:val="Compact"/>
+        <w:numPr>
+          <w:ilvl w:val="0"/>
+          <w:numId w:val="1047"/>
+        </w:numPr>
+      </w:pPr>
+      <w:r>
+        <w:rPr>
+          <w:rStyle w:val="VerbatimChar"/>
+        </w:rPr>
+        <w:t xml:space="preserve">Asistencia</w:t>
+      </w:r>
+      <w:r>
+        <w:t xml:space="preserve"> ↔ </w:t>
+      </w:r>
+      <w:r>
+        <w:rPr>
+          <w:rStyle w:val="VerbatimChar"/>
+        </w:rPr>
+        <w:t xml:space="preserve">Clase</w:t>
+      </w:r>
+      <w:r>
+        <w:t xml:space="preserve">: Se controla la participación en actividades específicas</w:t>
+      </w:r>
+    </w:p>
+    <w:p>
+      <w:pPr>
+        <w:pStyle w:val="Compact"/>
+        <w:numPr>
+          <w:ilvl w:val="0"/>
+          <w:numId w:val="1047"/>
+        </w:numPr>
+      </w:pPr>
+      <w:r>
+        <w:rPr>
+          <w:rStyle w:val="VerbatimChar"/>
+        </w:rPr>
+        <w:t xml:space="preserve">Asistencia</w:t>
+      </w:r>
+      <w:r>
+        <w:t xml:space="preserve"> ↔ </w:t>
+      </w:r>
+      <w:r>
+        <w:rPr>
+          <w:rStyle w:val="VerbatimChar"/>
+        </w:rPr>
+        <w:t xml:space="preserve">Gimnasio</w:t>
+      </w:r>
+      <w:r>
+        <w:t xml:space="preserve">: Permite monitorear el aforo en tiempo real</w:t>
+      </w:r>
+    </w:p>
+    <w:bookmarkEnd w:id="72"/>
+    <w:bookmarkStart w:id="73" w:name="entrenamiento-personalizado"/>
+    <w:p>
+      <w:pPr>
+        <w:pStyle w:val="Heading3"/>
+      </w:pPr>
+      <w:r>
+        <w:t xml:space="preserve">7.</w:t>
+      </w:r>
+      <w:r>
+        <w:t xml:space="preserve"> </w:t>
+      </w:r>
+      <w:r>
+        <w:rPr>
+          <w:b/>
+          <w:bCs/>
+        </w:rPr>
+        <w:t xml:space="preserve">Entrenamiento personalizado</w:t>
+      </w:r>
+    </w:p>
+    <w:p>
+      <w:pPr>
+        <w:pStyle w:val="FirstParagraph"/>
+      </w:pPr>
+      <w:r>
+        <w:rPr>
+          <w:b/>
+          <w:bCs/>
+        </w:rPr>
+        <w:t xml:space="preserve">Flujo principal - Asignación de rutinas:</w:t>
+      </w:r>
+    </w:p>
+    <w:p>
+      <w:pPr>
+        <w:pStyle w:val="Compact"/>
+        <w:numPr>
+          <w:ilvl w:val="0"/>
+          <w:numId w:val="1048"/>
+        </w:numPr>
+      </w:pPr>
+      <w:r>
+        <w:t xml:space="preserve">El entrenador accede al perfil del cliente</w:t>
+      </w:r>
+    </w:p>
+    <w:p>
+      <w:pPr>
+        <w:pStyle w:val="Compact"/>
+        <w:numPr>
+          <w:ilvl w:val="0"/>
+          <w:numId w:val="1048"/>
+        </w:numPr>
+      </w:pPr>
+      <w:r>
+        <w:t xml:space="preserve">Evalúa su condición física y objetivos</w:t>
+      </w:r>
+    </w:p>
+    <w:p>
+      <w:pPr>
+        <w:pStyle w:val="Compact"/>
+        <w:numPr>
+          <w:ilvl w:val="0"/>
+          <w:numId w:val="1048"/>
+        </w:numPr>
+      </w:pPr>
+      <w:r>
+        <w:t xml:space="preserve">Diseña una rutina personalizada</w:t>
+      </w:r>
+    </w:p>
+    <w:p>
+      <w:pPr>
+        <w:pStyle w:val="Compact"/>
+        <w:numPr>
+          <w:ilvl w:val="0"/>
+          <w:numId w:val="1048"/>
+        </w:numPr>
+      </w:pPr>
+      <w:r>
+        <w:t xml:space="preserve">Asigna ejercicios específicos con series y repeticiones</w:t>
+      </w:r>
+    </w:p>
+    <w:p>
+      <w:pPr>
+        <w:pStyle w:val="Compact"/>
+        <w:numPr>
+          <w:ilvl w:val="0"/>
+          <w:numId w:val="1048"/>
+        </w:numPr>
+      </w:pPr>
+      <w:r>
+        <w:t xml:space="preserve">Establece progresión esperada</w:t>
+      </w:r>
+    </w:p>
+    <w:p>
+      <w:pPr>
+        <w:pStyle w:val="Compact"/>
+        <w:numPr>
+          <w:ilvl w:val="0"/>
+          <w:numId w:val="1048"/>
+        </w:numPr>
+      </w:pPr>
+      <w:r>
+        <w:t xml:space="preserve">El cliente recibe notificación de su nueva rutina</w:t>
+      </w:r>
+    </w:p>
+    <w:p>
+      <w:pPr>
+        <w:pStyle w:val="Compact"/>
+        <w:numPr>
+          <w:ilvl w:val="0"/>
+          <w:numId w:val="1048"/>
+        </w:numPr>
+      </w:pPr>
+      <w:r>
+        <w:t xml:space="preserve">El sistema permite seguimiento del cumplimiento</w:t>
+      </w:r>
+    </w:p>
+    <w:p>
+      <w:pPr>
+        <w:pStyle w:val="FirstParagraph"/>
+      </w:pPr>
+      <w:r>
+        <w:rPr>
+          <w:b/>
+          <w:bCs/>
+        </w:rPr>
+        <w:t xml:space="preserve">Interacciones clave:</w:t>
+      </w:r>
+    </w:p>
+    <w:p>
+      <w:pPr>
+        <w:pStyle w:val="Compact"/>
+        <w:numPr>
+          <w:ilvl w:val="0"/>
+          <w:numId w:val="1049"/>
+        </w:numPr>
+      </w:pPr>
+      <w:r>
+        <w:rPr>
+          <w:rStyle w:val="VerbatimChar"/>
+        </w:rPr>
+        <w:t xml:space="preserve">Entrenador</w:t>
+      </w:r>
+      <w:r>
+        <w:t xml:space="preserve"> ↔ </w:t>
+      </w:r>
+      <w:r>
+        <w:rPr>
+          <w:rStyle w:val="VerbatimChar"/>
+        </w:rPr>
+        <w:t xml:space="preserve">Cliente</w:t>
+      </w:r>
+      <w:r>
+        <w:t xml:space="preserve">: Relación directa para la personalización del entrenamiento</w:t>
+      </w:r>
+    </w:p>
+    <w:p>
+      <w:pPr>
+        <w:pStyle w:val="Compact"/>
+        <w:numPr>
+          <w:ilvl w:val="0"/>
+          <w:numId w:val="1049"/>
+        </w:numPr>
+      </w:pPr>
+      <w:r>
+        <w:rPr>
+          <w:rStyle w:val="VerbatimChar"/>
+        </w:rPr>
+        <w:t xml:space="preserve">Cliente</w:t>
+      </w:r>
+      <w:r>
+        <w:t xml:space="preserve"> ↔ </w:t>
+      </w:r>
+      <w:r>
+        <w:rPr>
+          <w:rStyle w:val="VerbatimChar"/>
+        </w:rPr>
+        <w:t xml:space="preserve">Equipo</w:t>
+      </w:r>
+      <w:r>
+        <w:t xml:space="preserve">: Las rutinas incluyen el uso de equipos específicos</w:t>
+      </w:r>
+    </w:p>
+    <w:bookmarkEnd w:id="73"/>
+    <w:bookmarkEnd w:id="74"/>
+    <w:bookmarkStart w:id="78" w:name="diagrama-de-clases-uml"/>
     <w:p>
       <w:pPr>
         <w:pStyle w:val="Heading2"/>
@@ -3491,20 +4277,20 @@
       <w:r>
         <w:drawing>
           <wp:inline>
-            <wp:extent cx="5334000" cy="5520297"/>
+            <wp:extent cx="5334000" cy="6140240"/>
             <wp:effectExtent b="0" l="0" r="0" t="0"/>
-            <wp:docPr descr="" title="" id="63" name="Picture"/>
+            <wp:docPr descr="" title="" id="76" name="Picture"/>
             <a:graphic>
               <a:graphicData uri="http://schemas.openxmlformats.org/drawingml/2006/picture">
                 <pic:pic>
                   <pic:nvPicPr>
-                    <pic:cNvPr descr="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" id="64" name="Picture"/>
+                    <pic:cNvPr descr="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" id="77" name="Picture"/>
                     <pic:cNvPicPr>
                       <a:picLocks noChangeArrowheads="1" noChangeAspect="1"/>
                     </pic:cNvPicPr>
                   </pic:nvPicPr>
                   <pic:blipFill>
-                    <a:blip r:embed="rId62"/>
+                    <a:blip r:embed="rId75"/>
                     <a:stretch>
                       <a:fillRect/>
                     </a:stretch>
@@ -3512,7 +4298,7 @@
                   <pic:spPr bwMode="auto">
                     <a:xfrm>
                       <a:off x="0" y="0"/>
-                      <a:ext cx="5334000" cy="5520297"/>
+                      <a:ext cx="5334000" cy="6140240"/>
                     </a:xfrm>
                     <a:prstGeom prst="rect">
                       <a:avLst/>
@@ -3531,8 +4317,8 @@
         </w:drawing>
       </w:r>
     </w:p>
-    <w:bookmarkEnd w:id="65"/>
-    <w:bookmarkStart w:id="66" w:name="conclusión"/>
+    <w:bookmarkEnd w:id="78"/>
+    <w:bookmarkStart w:id="79" w:name="conclusión"/>
     <w:p>
       <w:pPr>
         <w:pStyle w:val="Heading2"/>
@@ -3541,8 +4327,8 @@
         <w:t xml:space="preserve">Conclusión</w:t>
       </w:r>
     </w:p>
-    <w:bookmarkEnd w:id="66"/>
-    <w:bookmarkEnd w:id="67"/>
+    <w:bookmarkEnd w:id="79"/>
+    <w:bookmarkEnd w:id="80"/>
     <w:sectPr>
       <w:footnotePr>
         <w:numRestart w:val="eachSect"/>
@@ -3899,34 +4685,7 @@
     <w:abstractNumId w:val="991"/>
   </w:num>
   <w:num w:numId="1010">
-    <w:abstractNumId w:val="99201"/>
-    <w:lvlOverride w:ilvl="0">
-      <w:startOverride w:val="1"/>
-    </w:lvlOverride>
-    <w:lvlOverride w:ilvl="1">
-      <w:startOverride w:val="1"/>
-    </w:lvlOverride>
-    <w:lvlOverride w:ilvl="2">
-      <w:startOverride w:val="1"/>
-    </w:lvlOverride>
-    <w:lvlOverride w:ilvl="3">
-      <w:startOverride w:val="1"/>
-    </w:lvlOverride>
-    <w:lvlOverride w:ilvl="4">
-      <w:startOverride w:val="1"/>
-    </w:lvlOverride>
-    <w:lvlOverride w:ilvl="5">
-      <w:startOverride w:val="1"/>
-    </w:lvlOverride>
-    <w:lvlOverride w:ilvl="6">
-      <w:startOverride w:val="1"/>
-    </w:lvlOverride>
-    <w:lvlOverride w:ilvl="7">
-      <w:startOverride w:val="1"/>
-    </w:lvlOverride>
-    <w:lvlOverride w:ilvl="8">
-      <w:startOverride w:val="1"/>
-    </w:lvlOverride>
+    <w:abstractNumId w:val="991"/>
   </w:num>
   <w:num w:numId="1011">
     <w:abstractNumId w:val="991"/>
@@ -3935,199 +4694,37 @@
     <w:abstractNumId w:val="991"/>
   </w:num>
   <w:num w:numId="1013">
-    <w:abstractNumId w:val="99201"/>
-    <w:lvlOverride w:ilvl="0">
-      <w:startOverride w:val="1"/>
-    </w:lvlOverride>
-    <w:lvlOverride w:ilvl="1">
-      <w:startOverride w:val="1"/>
-    </w:lvlOverride>
-    <w:lvlOverride w:ilvl="2">
-      <w:startOverride w:val="1"/>
-    </w:lvlOverride>
-    <w:lvlOverride w:ilvl="3">
-      <w:startOverride w:val="1"/>
-    </w:lvlOverride>
-    <w:lvlOverride w:ilvl="4">
-      <w:startOverride w:val="1"/>
-    </w:lvlOverride>
-    <w:lvlOverride w:ilvl="5">
-      <w:startOverride w:val="1"/>
-    </w:lvlOverride>
-    <w:lvlOverride w:ilvl="6">
-      <w:startOverride w:val="1"/>
-    </w:lvlOverride>
-    <w:lvlOverride w:ilvl="7">
-      <w:startOverride w:val="1"/>
-    </w:lvlOverride>
-    <w:lvlOverride w:ilvl="8">
-      <w:startOverride w:val="1"/>
-    </w:lvlOverride>
+    <w:abstractNumId w:val="991"/>
   </w:num>
   <w:num w:numId="1014">
     <w:abstractNumId w:val="991"/>
   </w:num>
   <w:num w:numId="1015">
-    <w:abstractNumId w:val="99201"/>
-    <w:lvlOverride w:ilvl="0">
-      <w:startOverride w:val="1"/>
-    </w:lvlOverride>
-    <w:lvlOverride w:ilvl="1">
-      <w:startOverride w:val="1"/>
-    </w:lvlOverride>
-    <w:lvlOverride w:ilvl="2">
-      <w:startOverride w:val="1"/>
-    </w:lvlOverride>
-    <w:lvlOverride w:ilvl="3">
-      <w:startOverride w:val="1"/>
-    </w:lvlOverride>
-    <w:lvlOverride w:ilvl="4">
-      <w:startOverride w:val="1"/>
-    </w:lvlOverride>
-    <w:lvlOverride w:ilvl="5">
-      <w:startOverride w:val="1"/>
-    </w:lvlOverride>
-    <w:lvlOverride w:ilvl="6">
-      <w:startOverride w:val="1"/>
-    </w:lvlOverride>
-    <w:lvlOverride w:ilvl="7">
-      <w:startOverride w:val="1"/>
-    </w:lvlOverride>
-    <w:lvlOverride w:ilvl="8">
-      <w:startOverride w:val="1"/>
-    </w:lvlOverride>
+    <w:abstractNumId w:val="991"/>
   </w:num>
   <w:num w:numId="1016">
     <w:abstractNumId w:val="991"/>
   </w:num>
   <w:num w:numId="1017">
-    <w:abstractNumId w:val="99201"/>
-    <w:lvlOverride w:ilvl="0">
-      <w:startOverride w:val="1"/>
-    </w:lvlOverride>
-    <w:lvlOverride w:ilvl="1">
-      <w:startOverride w:val="1"/>
-    </w:lvlOverride>
-    <w:lvlOverride w:ilvl="2">
-      <w:startOverride w:val="1"/>
-    </w:lvlOverride>
-    <w:lvlOverride w:ilvl="3">
-      <w:startOverride w:val="1"/>
-    </w:lvlOverride>
-    <w:lvlOverride w:ilvl="4">
-      <w:startOverride w:val="1"/>
-    </w:lvlOverride>
-    <w:lvlOverride w:ilvl="5">
-      <w:startOverride w:val="1"/>
-    </w:lvlOverride>
-    <w:lvlOverride w:ilvl="6">
-      <w:startOverride w:val="1"/>
-    </w:lvlOverride>
-    <w:lvlOverride w:ilvl="7">
-      <w:startOverride w:val="1"/>
-    </w:lvlOverride>
-    <w:lvlOverride w:ilvl="8">
-      <w:startOverride w:val="1"/>
-    </w:lvlOverride>
+    <w:abstractNumId w:val="991"/>
   </w:num>
   <w:num w:numId="1018">
     <w:abstractNumId w:val="991"/>
   </w:num>
   <w:num w:numId="1019">
-    <w:abstractNumId w:val="99201"/>
-    <w:lvlOverride w:ilvl="0">
-      <w:startOverride w:val="1"/>
-    </w:lvlOverride>
-    <w:lvlOverride w:ilvl="1">
-      <w:startOverride w:val="1"/>
-    </w:lvlOverride>
-    <w:lvlOverride w:ilvl="2">
-      <w:startOverride w:val="1"/>
-    </w:lvlOverride>
-    <w:lvlOverride w:ilvl="3">
-      <w:startOverride w:val="1"/>
-    </w:lvlOverride>
-    <w:lvlOverride w:ilvl="4">
-      <w:startOverride w:val="1"/>
-    </w:lvlOverride>
-    <w:lvlOverride w:ilvl="5">
-      <w:startOverride w:val="1"/>
-    </w:lvlOverride>
-    <w:lvlOverride w:ilvl="6">
-      <w:startOverride w:val="1"/>
-    </w:lvlOverride>
-    <w:lvlOverride w:ilvl="7">
-      <w:startOverride w:val="1"/>
-    </w:lvlOverride>
-    <w:lvlOverride w:ilvl="8">
-      <w:startOverride w:val="1"/>
-    </w:lvlOverride>
+    <w:abstractNumId w:val="991"/>
   </w:num>
   <w:num w:numId="1020">
     <w:abstractNumId w:val="991"/>
   </w:num>
   <w:num w:numId="1021">
-    <w:abstractNumId w:val="99201"/>
-    <w:lvlOverride w:ilvl="0">
-      <w:startOverride w:val="1"/>
-    </w:lvlOverride>
-    <w:lvlOverride w:ilvl="1">
-      <w:startOverride w:val="1"/>
-    </w:lvlOverride>
-    <w:lvlOverride w:ilvl="2">
-      <w:startOverride w:val="1"/>
-    </w:lvlOverride>
-    <w:lvlOverride w:ilvl="3">
-      <w:startOverride w:val="1"/>
-    </w:lvlOverride>
-    <w:lvlOverride w:ilvl="4">
-      <w:startOverride w:val="1"/>
-    </w:lvlOverride>
-    <w:lvlOverride w:ilvl="5">
-      <w:startOverride w:val="1"/>
-    </w:lvlOverride>
-    <w:lvlOverride w:ilvl="6">
-      <w:startOverride w:val="1"/>
-    </w:lvlOverride>
-    <w:lvlOverride w:ilvl="7">
-      <w:startOverride w:val="1"/>
-    </w:lvlOverride>
-    <w:lvlOverride w:ilvl="8">
-      <w:startOverride w:val="1"/>
-    </w:lvlOverride>
+    <w:abstractNumId w:val="991"/>
   </w:num>
   <w:num w:numId="1022">
     <w:abstractNumId w:val="991"/>
   </w:num>
   <w:num w:numId="1023">
-    <w:abstractNumId w:val="99201"/>
-    <w:lvlOverride w:ilvl="0">
-      <w:startOverride w:val="1"/>
-    </w:lvlOverride>
-    <w:lvlOverride w:ilvl="1">
-      <w:startOverride w:val="1"/>
-    </w:lvlOverride>
-    <w:lvlOverride w:ilvl="2">
-      <w:startOverride w:val="1"/>
-    </w:lvlOverride>
-    <w:lvlOverride w:ilvl="3">
-      <w:startOverride w:val="1"/>
-    </w:lvlOverride>
-    <w:lvlOverride w:ilvl="4">
-      <w:startOverride w:val="1"/>
-    </w:lvlOverride>
-    <w:lvlOverride w:ilvl="5">
-      <w:startOverride w:val="1"/>
-    </w:lvlOverride>
-    <w:lvlOverride w:ilvl="6">
-      <w:startOverride w:val="1"/>
-    </w:lvlOverride>
-    <w:lvlOverride w:ilvl="7">
-      <w:startOverride w:val="1"/>
-    </w:lvlOverride>
-    <w:lvlOverride w:ilvl="8">
-      <w:startOverride w:val="1"/>
-    </w:lvlOverride>
+    <w:abstractNumId w:val="991"/>
   </w:num>
   <w:num w:numId="1024">
     <w:abstractNumId w:val="991"/>
@@ -4163,12 +4760,237 @@
     <w:abstractNumId w:val="991"/>
   </w:num>
   <w:num w:numId="1035">
-    <w:abstractNumId w:val="991"/>
+    <w:abstractNumId w:val="99201"/>
+    <w:lvlOverride w:ilvl="0">
+      <w:startOverride w:val="1"/>
+    </w:lvlOverride>
+    <w:lvlOverride w:ilvl="1">
+      <w:startOverride w:val="1"/>
+    </w:lvlOverride>
+    <w:lvlOverride w:ilvl="2">
+      <w:startOverride w:val="1"/>
+    </w:lvlOverride>
+    <w:lvlOverride w:ilvl="3">
+      <w:startOverride w:val="1"/>
+    </w:lvlOverride>
+    <w:lvlOverride w:ilvl="4">
+      <w:startOverride w:val="1"/>
+    </w:lvlOverride>
+    <w:lvlOverride w:ilvl="5">
+      <w:startOverride w:val="1"/>
+    </w:lvlOverride>
+    <w:lvlOverride w:ilvl="6">
+      <w:startOverride w:val="1"/>
+    </w:lvlOverride>
+    <w:lvlOverride w:ilvl="7">
+      <w:startOverride w:val="1"/>
+    </w:lvlOverride>
+    <w:lvlOverride w:ilvl="8">
+      <w:startOverride w:val="1"/>
+    </w:lvlOverride>
   </w:num>
   <w:num w:numId="1036">
     <w:abstractNumId w:val="991"/>
   </w:num>
   <w:num w:numId="1037">
+    <w:abstractNumId w:val="991"/>
+  </w:num>
+  <w:num w:numId="1038">
+    <w:abstractNumId w:val="99201"/>
+    <w:lvlOverride w:ilvl="0">
+      <w:startOverride w:val="1"/>
+    </w:lvlOverride>
+    <w:lvlOverride w:ilvl="1">
+      <w:startOverride w:val="1"/>
+    </w:lvlOverride>
+    <w:lvlOverride w:ilvl="2">
+      <w:startOverride w:val="1"/>
+    </w:lvlOverride>
+    <w:lvlOverride w:ilvl="3">
+      <w:startOverride w:val="1"/>
+    </w:lvlOverride>
+    <w:lvlOverride w:ilvl="4">
+      <w:startOverride w:val="1"/>
+    </w:lvlOverride>
+    <w:lvlOverride w:ilvl="5">
+      <w:startOverride w:val="1"/>
+    </w:lvlOverride>
+    <w:lvlOverride w:ilvl="6">
+      <w:startOverride w:val="1"/>
+    </w:lvlOverride>
+    <w:lvlOverride w:ilvl="7">
+      <w:startOverride w:val="1"/>
+    </w:lvlOverride>
+    <w:lvlOverride w:ilvl="8">
+      <w:startOverride w:val="1"/>
+    </w:lvlOverride>
+  </w:num>
+  <w:num w:numId="1039">
+    <w:abstractNumId w:val="991"/>
+  </w:num>
+  <w:num w:numId="1040">
+    <w:abstractNumId w:val="99201"/>
+    <w:lvlOverride w:ilvl="0">
+      <w:startOverride w:val="1"/>
+    </w:lvlOverride>
+    <w:lvlOverride w:ilvl="1">
+      <w:startOverride w:val="1"/>
+    </w:lvlOverride>
+    <w:lvlOverride w:ilvl="2">
+      <w:startOverride w:val="1"/>
+    </w:lvlOverride>
+    <w:lvlOverride w:ilvl="3">
+      <w:startOverride w:val="1"/>
+    </w:lvlOverride>
+    <w:lvlOverride w:ilvl="4">
+      <w:startOverride w:val="1"/>
+    </w:lvlOverride>
+    <w:lvlOverride w:ilvl="5">
+      <w:startOverride w:val="1"/>
+    </w:lvlOverride>
+    <w:lvlOverride w:ilvl="6">
+      <w:startOverride w:val="1"/>
+    </w:lvlOverride>
+    <w:lvlOverride w:ilvl="7">
+      <w:startOverride w:val="1"/>
+    </w:lvlOverride>
+    <w:lvlOverride w:ilvl="8">
+      <w:startOverride w:val="1"/>
+    </w:lvlOverride>
+  </w:num>
+  <w:num w:numId="1041">
+    <w:abstractNumId w:val="991"/>
+  </w:num>
+  <w:num w:numId="1042">
+    <w:abstractNumId w:val="99201"/>
+    <w:lvlOverride w:ilvl="0">
+      <w:startOverride w:val="1"/>
+    </w:lvlOverride>
+    <w:lvlOverride w:ilvl="1">
+      <w:startOverride w:val="1"/>
+    </w:lvlOverride>
+    <w:lvlOverride w:ilvl="2">
+      <w:startOverride w:val="1"/>
+    </w:lvlOverride>
+    <w:lvlOverride w:ilvl="3">
+      <w:startOverride w:val="1"/>
+    </w:lvlOverride>
+    <w:lvlOverride w:ilvl="4">
+      <w:startOverride w:val="1"/>
+    </w:lvlOverride>
+    <w:lvlOverride w:ilvl="5">
+      <w:startOverride w:val="1"/>
+    </w:lvlOverride>
+    <w:lvlOverride w:ilvl="6">
+      <w:startOverride w:val="1"/>
+    </w:lvlOverride>
+    <w:lvlOverride w:ilvl="7">
+      <w:startOverride w:val="1"/>
+    </w:lvlOverride>
+    <w:lvlOverride w:ilvl="8">
+      <w:startOverride w:val="1"/>
+    </w:lvlOverride>
+  </w:num>
+  <w:num w:numId="1043">
+    <w:abstractNumId w:val="991"/>
+  </w:num>
+  <w:num w:numId="1044">
+    <w:abstractNumId w:val="99201"/>
+    <w:lvlOverride w:ilvl="0">
+      <w:startOverride w:val="1"/>
+    </w:lvlOverride>
+    <w:lvlOverride w:ilvl="1">
+      <w:startOverride w:val="1"/>
+    </w:lvlOverride>
+    <w:lvlOverride w:ilvl="2">
+      <w:startOverride w:val="1"/>
+    </w:lvlOverride>
+    <w:lvlOverride w:ilvl="3">
+      <w:startOverride w:val="1"/>
+    </w:lvlOverride>
+    <w:lvlOverride w:ilvl="4">
+      <w:startOverride w:val="1"/>
+    </w:lvlOverride>
+    <w:lvlOverride w:ilvl="5">
+      <w:startOverride w:val="1"/>
+    </w:lvlOverride>
+    <w:lvlOverride w:ilvl="6">
+      <w:startOverride w:val="1"/>
+    </w:lvlOverride>
+    <w:lvlOverride w:ilvl="7">
+      <w:startOverride w:val="1"/>
+    </w:lvlOverride>
+    <w:lvlOverride w:ilvl="8">
+      <w:startOverride w:val="1"/>
+    </w:lvlOverride>
+  </w:num>
+  <w:num w:numId="1045">
+    <w:abstractNumId w:val="991"/>
+  </w:num>
+  <w:num w:numId="1046">
+    <w:abstractNumId w:val="99201"/>
+    <w:lvlOverride w:ilvl="0">
+      <w:startOverride w:val="1"/>
+    </w:lvlOverride>
+    <w:lvlOverride w:ilvl="1">
+      <w:startOverride w:val="1"/>
+    </w:lvlOverride>
+    <w:lvlOverride w:ilvl="2">
+      <w:startOverride w:val="1"/>
+    </w:lvlOverride>
+    <w:lvlOverride w:ilvl="3">
+      <w:startOverride w:val="1"/>
+    </w:lvlOverride>
+    <w:lvlOverride w:ilvl="4">
+      <w:startOverride w:val="1"/>
+    </w:lvlOverride>
+    <w:lvlOverride w:ilvl="5">
+      <w:startOverride w:val="1"/>
+    </w:lvlOverride>
+    <w:lvlOverride w:ilvl="6">
+      <w:startOverride w:val="1"/>
+    </w:lvlOverride>
+    <w:lvlOverride w:ilvl="7">
+      <w:startOverride w:val="1"/>
+    </w:lvlOverride>
+    <w:lvlOverride w:ilvl="8">
+      <w:startOverride w:val="1"/>
+    </w:lvlOverride>
+  </w:num>
+  <w:num w:numId="1047">
+    <w:abstractNumId w:val="991"/>
+  </w:num>
+  <w:num w:numId="1048">
+    <w:abstractNumId w:val="99201"/>
+    <w:lvlOverride w:ilvl="0">
+      <w:startOverride w:val="1"/>
+    </w:lvlOverride>
+    <w:lvlOverride w:ilvl="1">
+      <w:startOverride w:val="1"/>
+    </w:lvlOverride>
+    <w:lvlOverride w:ilvl="2">
+      <w:startOverride w:val="1"/>
+    </w:lvlOverride>
+    <w:lvlOverride w:ilvl="3">
+      <w:startOverride w:val="1"/>
+    </w:lvlOverride>
+    <w:lvlOverride w:ilvl="4">
+      <w:startOverride w:val="1"/>
+    </w:lvlOverride>
+    <w:lvlOverride w:ilvl="5">
+      <w:startOverride w:val="1"/>
+    </w:lvlOverride>
+    <w:lvlOverride w:ilvl="6">
+      <w:startOverride w:val="1"/>
+    </w:lvlOverride>
+    <w:lvlOverride w:ilvl="7">
+      <w:startOverride w:val="1"/>
+    </w:lvlOverride>
+    <w:lvlOverride w:ilvl="8">
+      <w:startOverride w:val="1"/>
+    </w:lvlOverride>
+  </w:num>
+  <w:num w:numId="1049">
     <w:abstractNumId w:val="991"/>
   </w:num>
 </w:numbering>

</xml_diff>